<commit_message>
Update Documentação Sistema 1.1.docx
</commit_message>
<xml_diff>
--- a/Documentação Sistema 1.1.docx
+++ b/Documentação Sistema 1.1.docx
@@ -1,6 +1,6 @@
 
 <file path=word/document.xml><?xml version="1.0" encoding="utf-8"?>
-<w:document xmlns:wpc="http://schemas.microsoft.com/office/word/2010/wordprocessingCanvas" xmlns:cx="http://schemas.microsoft.com/office/drawing/2014/chartex" xmlns:cx1="http://schemas.microsoft.com/office/drawing/2015/9/8/chartex" xmlns:cx2="http://schemas.microsoft.com/office/drawing/2015/10/21/chartex" xmlns:cx3="http://schemas.microsoft.com/office/drawing/2016/5/9/chartex" xmlns:cx4="http://schemas.microsoft.com/office/drawing/2016/5/10/chartex" xmlns:cx5="http://schemas.microsoft.com/office/drawing/2016/5/11/chartex" xmlns:cx6="http://schemas.microsoft.com/office/drawing/2016/5/12/chartex" xmlns:cx7="http://schemas.microsoft.com/office/drawing/2016/5/13/chartex" xmlns:cx8="http://schemas.microsoft.com/office/drawing/2016/5/14/chartex" xmlns:mc="http://schemas.openxmlformats.org/markup-compatibility/2006" xmlns:aink="http://schemas.microsoft.com/office/drawing/2016/ink" xmlns:am3d="http://schemas.microsoft.com/office/drawing/2017/model3d" xmlns:o="urn:schemas-microsoft-com:office:office" xmlns:oel="http://schemas.microsoft.com/office/2019/extlst" xmlns:r="http://schemas.openxmlformats.org/officeDocument/2006/relationships" xmlns:m="http://schemas.openxmlformats.org/officeDocument/2006/math" xmlns:v="urn:schemas-microsoft-com:vml" xmlns:wp14="http://schemas.microsoft.com/office/word/2010/wordprocessingDrawing" xmlns:wp="http://schemas.openxmlformats.org/drawingml/2006/wordprocessingDrawing" xmlns:w10="urn:schemas-microsoft-com:office:word" xmlns:w="http://schemas.openxmlformats.org/wordprocessingml/2006/main" xmlns:w14="http://schemas.microsoft.com/office/word/2010/wordml" xmlns:w15="http://schemas.microsoft.com/office/word/2012/wordml" xmlns:w16cex="http://schemas.microsoft.com/office/word/2018/wordml/cex" xmlns:w16cid="http://schemas.microsoft.com/office/word/2016/wordml/cid" xmlns:w16="http://schemas.microsoft.com/office/word/2018/wordml" xmlns:w16sdtdh="http://schemas.microsoft.com/office/word/2020/wordml/sdtdatahash" xmlns:w16se="http://schemas.microsoft.com/office/word/2015/wordml/symex" xmlns:wpg="http://schemas.microsoft.com/office/word/2010/wordprocessingGroup" xmlns:wpi="http://schemas.microsoft.com/office/word/2010/wordprocessingInk" xmlns:wne="http://schemas.microsoft.com/office/word/2006/wordml" xmlns:wps="http://schemas.microsoft.com/office/word/2010/wordprocessingShape" mc:Ignorable="w14 w15 w16se w16cid w16 w16cex w16sdtdh wp14">
+<w:document xmlns:wpc="http://schemas.microsoft.com/office/word/2010/wordprocessingCanvas" xmlns:cx="http://schemas.microsoft.com/office/drawing/2014/chartex" xmlns:cx1="http://schemas.microsoft.com/office/drawing/2015/9/8/chartex" xmlns:cx2="http://schemas.microsoft.com/office/drawing/2015/10/21/chartex" xmlns:cx3="http://schemas.microsoft.com/office/drawing/2016/5/9/chartex" xmlns:cx4="http://schemas.microsoft.com/office/drawing/2016/5/10/chartex" xmlns:cx5="http://schemas.microsoft.com/office/drawing/2016/5/11/chartex" xmlns:cx6="http://schemas.microsoft.com/office/drawing/2016/5/12/chartex" xmlns:cx7="http://schemas.microsoft.com/office/drawing/2016/5/13/chartex" xmlns:cx8="http://schemas.microsoft.com/office/drawing/2016/5/14/chartex" xmlns:mc="http://schemas.openxmlformats.org/markup-compatibility/2006" xmlns:aink="http://schemas.microsoft.com/office/drawing/2016/ink" xmlns:am3d="http://schemas.microsoft.com/office/drawing/2017/model3d" xmlns:o="urn:schemas-microsoft-com:office:office" xmlns:oel="http://schemas.microsoft.com/office/2019/extlst" xmlns:r="http://schemas.openxmlformats.org/officeDocument/2006/relationships" xmlns:m="http://schemas.openxmlformats.org/officeDocument/2006/math" xmlns:v="urn:schemas-microsoft-com:vml" xmlns:wp14="http://schemas.microsoft.com/office/word/2010/wordprocessingDrawing" xmlns:wp="http://schemas.openxmlformats.org/drawingml/2006/wordprocessingDrawing" xmlns:w10="urn:schemas-microsoft-com:office:word" xmlns:w="http://schemas.openxmlformats.org/wordprocessingml/2006/main" xmlns:w14="http://schemas.microsoft.com/office/word/2010/wordml" xmlns:w15="http://schemas.microsoft.com/office/word/2012/wordml" xmlns:w16cex="http://schemas.microsoft.com/office/word/2018/wordml/cex" xmlns:w16cid="http://schemas.microsoft.com/office/word/2016/wordml/cid" xmlns:w16="http://schemas.microsoft.com/office/word/2018/wordml" xmlns:w16du="http://schemas.microsoft.com/office/word/2023/wordml/word16du" xmlns:w16sdtdh="http://schemas.microsoft.com/office/word/2020/wordml/sdtdatahash" xmlns:w16sdtfl="http://schemas.microsoft.com/office/word/2024/wordml/sdtformatlock" xmlns:w16se="http://schemas.microsoft.com/office/word/2015/wordml/symex" xmlns:wpg="http://schemas.microsoft.com/office/word/2010/wordprocessingGroup" xmlns:wpi="http://schemas.microsoft.com/office/word/2010/wordprocessingInk" xmlns:wne="http://schemas.microsoft.com/office/word/2006/wordml" xmlns:wps="http://schemas.microsoft.com/office/word/2010/wordprocessingShape" mc:Ignorable="w14 w15 w16se w16cid w16 w16cex w16sdtdh w16sdtfl w16du wp14">
   <w:body>
     <w:p>
       <w:pPr>
@@ -1092,7 +1092,7 @@
     </w:p>
     <w:p>
       <w:pPr>
-        <w:pStyle w:val="Heading1"/>
+        <w:pStyle w:val="Ttulo1"/>
       </w:pPr>
       <w:bookmarkStart w:id="0" w:name="_Toc467473439"/>
       <w:bookmarkStart w:id="1" w:name="_Toc467473971"/>
@@ -1162,7 +1162,7 @@
     </w:p>
     <w:p>
       <w:pPr>
-        <w:pStyle w:val="Heading3"/>
+        <w:pStyle w:val="Ttulo3"/>
       </w:pPr>
       <w:bookmarkStart w:id="9" w:name="_Toc418788951"/>
       <w:bookmarkStart w:id="10" w:name="_Toc432543226"/>
@@ -1230,12 +1230,20 @@
           <w:szCs w:val="22"/>
           <w:highlight w:val="yellow"/>
         </w:rPr>
-        <w:t>: github.com/usuario/pasta</w:t>
+        <w:t xml:space="preserve">: </w:t>
+      </w:r>
+      <w:r>
+        <w:rPr>
+          <w:sz w:val="22"/>
+          <w:szCs w:val="22"/>
+          <w:highlight w:val="yellow"/>
+        </w:rPr>
+        <w:t>https://github.com/GabrielEduardo-prog/pagina_web.git</w:t>
       </w:r>
     </w:p>
     <w:p>
       <w:pPr>
-        <w:pStyle w:val="Heading1"/>
+        <w:pStyle w:val="Ttulo1"/>
       </w:pPr>
       <w:bookmarkStart w:id="11" w:name="_Hlt467473290"/>
       <w:bookmarkStart w:id="12" w:name="_Toc467473443"/>
@@ -1297,6 +1305,13 @@
           <w:szCs w:val="22"/>
         </w:rPr>
       </w:pPr>
+      <w:r>
+        <w:rPr>
+          <w:sz w:val="22"/>
+          <w:szCs w:val="22"/>
+        </w:rPr>
+        <w:t xml:space="preserve"> </w:t>
+      </w:r>
     </w:p>
     <w:p>
       <w:pPr>
@@ -1328,7 +1343,7 @@
     </w:p>
     <w:p>
       <w:pPr>
-        <w:pStyle w:val="Heading1"/>
+        <w:pStyle w:val="Ttulo1"/>
         <w:ind w:left="431" w:hanging="431"/>
       </w:pPr>
       <w:bookmarkStart w:id="21" w:name="_Toc379807202"/>
@@ -1342,7 +1357,11 @@
         <w:t>s</w:t>
       </w:r>
     </w:p>
-    <w:p/>
+    <w:p>
+      <w:r>
+        <w:t xml:space="preserve"> </w:t>
+      </w:r>
+    </w:p>
     <w:p>
       <w:pPr>
         <w:pStyle w:val="Requisito"/>
@@ -1591,7 +1610,7 @@
     </w:p>
     <w:p>
       <w:pPr>
-        <w:pStyle w:val="ListParagraph"/>
+        <w:pStyle w:val="PargrafodaLista"/>
         <w:numPr>
           <w:ilvl w:val="0"/>
           <w:numId w:val="4"/>
@@ -2533,7 +2552,7 @@
     </w:p>
     <w:p>
       <w:pPr>
-        <w:pStyle w:val="ListParagraph"/>
+        <w:pStyle w:val="PargrafodaLista"/>
         <w:numPr>
           <w:ilvl w:val="0"/>
           <w:numId w:val="4"/>
@@ -3806,7 +3825,7 @@
     </w:p>
     <w:p>
       <w:pPr>
-        <w:pStyle w:val="ListParagraph"/>
+        <w:pStyle w:val="PargrafodaLista"/>
         <w:numPr>
           <w:ilvl w:val="0"/>
           <w:numId w:val="4"/>
@@ -4867,7 +4886,7 @@
     </w:p>
     <w:p>
       <w:pPr>
-        <w:pStyle w:val="ListParagraph"/>
+        <w:pStyle w:val="PargrafodaLista"/>
         <w:numPr>
           <w:ilvl w:val="0"/>
           <w:numId w:val="4"/>
@@ -6989,7 +7008,7 @@
     </w:p>
     <w:p>
       <w:pPr>
-        <w:pStyle w:val="ListParagraph"/>
+        <w:pStyle w:val="PargrafodaLista"/>
         <w:numPr>
           <w:ilvl w:val="0"/>
           <w:numId w:val="4"/>
@@ -7423,7 +7442,7 @@
     </w:p>
     <w:p>
       <w:pPr>
-        <w:pStyle w:val="ListParagraph"/>
+        <w:pStyle w:val="PargrafodaLista"/>
         <w:numPr>
           <w:ilvl w:val="0"/>
           <w:numId w:val="4"/>
@@ -7861,7 +7880,7 @@
     </w:p>
     <w:p>
       <w:pPr>
-        <w:pStyle w:val="ListParagraph"/>
+        <w:pStyle w:val="PargrafodaLista"/>
         <w:numPr>
           <w:ilvl w:val="0"/>
           <w:numId w:val="4"/>
@@ -9298,7 +9317,7 @@
     </w:p>
     <w:p>
       <w:pPr>
-        <w:pStyle w:val="ListParagraph"/>
+        <w:pStyle w:val="PargrafodaLista"/>
         <w:numPr>
           <w:ilvl w:val="0"/>
           <w:numId w:val="4"/>
@@ -10321,7 +10340,7 @@
     <w:p/>
     <w:p>
       <w:pPr>
-        <w:pStyle w:val="Heading1"/>
+        <w:pStyle w:val="Ttulo1"/>
       </w:pPr>
       <w:bookmarkStart w:id="42" w:name="_Toc432543244"/>
       <w:r>
@@ -10384,7 +10403,7 @@
     </w:p>
     <w:p>
       <w:pPr>
-        <w:pStyle w:val="BodyText3"/>
+        <w:pStyle w:val="Corpodetexto3"/>
         <w:rPr>
           <w:color w:val="auto"/>
         </w:rPr>
@@ -10422,7 +10441,7 @@
     </w:p>
     <w:p>
       <w:pPr>
-        <w:pStyle w:val="BodyText3"/>
+        <w:pStyle w:val="Corpodetexto3"/>
         <w:rPr>
           <w:color w:val="auto"/>
         </w:rPr>
@@ -10570,7 +10589,7 @@
     </w:p>
     <w:p>
       <w:pPr>
-        <w:pStyle w:val="Heading1"/>
+        <w:pStyle w:val="Ttulo1"/>
       </w:pPr>
       <w:r>
         <w:t>Diagrama</w:t>
@@ -10660,7 +10679,7 @@
     </w:p>
     <w:p>
       <w:pPr>
-        <w:pStyle w:val="Caption"/>
+        <w:pStyle w:val="Legenda"/>
         <w:jc w:val="center"/>
         <w:rPr>
           <w:color w:val="0000FF"/>
@@ -10728,7 +10747,7 @@
     </w:p>
     <w:p>
       <w:pPr>
-        <w:pStyle w:val="Caption"/>
+        <w:pStyle w:val="Legenda"/>
         <w:jc w:val="center"/>
       </w:pPr>
       <w:r>
@@ -10780,7 +10799,7 @@
     </w:p>
     <w:p>
       <w:pPr>
-        <w:pStyle w:val="Caption"/>
+        <w:pStyle w:val="Legenda"/>
         <w:jc w:val="center"/>
         <w:rPr>
           <w:color w:val="0000FF"/>
@@ -10862,7 +10881,7 @@
     </w:p>
     <w:p>
       <w:pPr>
-        <w:pStyle w:val="Caption"/>
+        <w:pStyle w:val="Legenda"/>
         <w:jc w:val="center"/>
       </w:pPr>
       <w:r>
@@ -10968,7 +10987,7 @@
 </file>
 
 <file path=word/endnotes.xml><?xml version="1.0" encoding="utf-8"?>
-<w:endnotes xmlns:wpc="http://schemas.microsoft.com/office/word/2010/wordprocessingCanvas" xmlns:cx="http://schemas.microsoft.com/office/drawing/2014/chartex" xmlns:cx1="http://schemas.microsoft.com/office/drawing/2015/9/8/chartex" xmlns:cx2="http://schemas.microsoft.com/office/drawing/2015/10/21/chartex" xmlns:cx3="http://schemas.microsoft.com/office/drawing/2016/5/9/chartex" xmlns:cx4="http://schemas.microsoft.com/office/drawing/2016/5/10/chartex" xmlns:cx5="http://schemas.microsoft.com/office/drawing/2016/5/11/chartex" xmlns:cx6="http://schemas.microsoft.com/office/drawing/2016/5/12/chartex" xmlns:cx7="http://schemas.microsoft.com/office/drawing/2016/5/13/chartex" xmlns:cx8="http://schemas.microsoft.com/office/drawing/2016/5/14/chartex" xmlns:mc="http://schemas.openxmlformats.org/markup-compatibility/2006" xmlns:aink="http://schemas.microsoft.com/office/drawing/2016/ink" xmlns:am3d="http://schemas.microsoft.com/office/drawing/2017/model3d" xmlns:o="urn:schemas-microsoft-com:office:office" xmlns:oel="http://schemas.microsoft.com/office/2019/extlst" xmlns:r="http://schemas.openxmlformats.org/officeDocument/2006/relationships" xmlns:m="http://schemas.openxmlformats.org/officeDocument/2006/math" xmlns:v="urn:schemas-microsoft-com:vml" xmlns:wp14="http://schemas.microsoft.com/office/word/2010/wordprocessingDrawing" xmlns:wp="http://schemas.openxmlformats.org/drawingml/2006/wordprocessingDrawing" xmlns:w10="urn:schemas-microsoft-com:office:word" xmlns:w="http://schemas.openxmlformats.org/wordprocessingml/2006/main" xmlns:w14="http://schemas.microsoft.com/office/word/2010/wordml" xmlns:w15="http://schemas.microsoft.com/office/word/2012/wordml" xmlns:w16cex="http://schemas.microsoft.com/office/word/2018/wordml/cex" xmlns:w16cid="http://schemas.microsoft.com/office/word/2016/wordml/cid" xmlns:w16="http://schemas.microsoft.com/office/word/2018/wordml" xmlns:w16sdtdh="http://schemas.microsoft.com/office/word/2020/wordml/sdtdatahash" xmlns:w16se="http://schemas.microsoft.com/office/word/2015/wordml/symex" xmlns:wpg="http://schemas.microsoft.com/office/word/2010/wordprocessingGroup" xmlns:wpi="http://schemas.microsoft.com/office/word/2010/wordprocessingInk" xmlns:wne="http://schemas.microsoft.com/office/word/2006/wordml" xmlns:wps="http://schemas.microsoft.com/office/word/2010/wordprocessingShape" mc:Ignorable="w14 w15 w16se w16cid w16 w16cex w16sdtdh wp14">
+<w:endnotes xmlns:wpc="http://schemas.microsoft.com/office/word/2010/wordprocessingCanvas" xmlns:cx="http://schemas.microsoft.com/office/drawing/2014/chartex" xmlns:cx1="http://schemas.microsoft.com/office/drawing/2015/9/8/chartex" xmlns:cx2="http://schemas.microsoft.com/office/drawing/2015/10/21/chartex" xmlns:cx3="http://schemas.microsoft.com/office/drawing/2016/5/9/chartex" xmlns:cx4="http://schemas.microsoft.com/office/drawing/2016/5/10/chartex" xmlns:cx5="http://schemas.microsoft.com/office/drawing/2016/5/11/chartex" xmlns:cx6="http://schemas.microsoft.com/office/drawing/2016/5/12/chartex" xmlns:cx7="http://schemas.microsoft.com/office/drawing/2016/5/13/chartex" xmlns:cx8="http://schemas.microsoft.com/office/drawing/2016/5/14/chartex" xmlns:mc="http://schemas.openxmlformats.org/markup-compatibility/2006" xmlns:aink="http://schemas.microsoft.com/office/drawing/2016/ink" xmlns:am3d="http://schemas.microsoft.com/office/drawing/2017/model3d" xmlns:o="urn:schemas-microsoft-com:office:office" xmlns:oel="http://schemas.microsoft.com/office/2019/extlst" xmlns:r="http://schemas.openxmlformats.org/officeDocument/2006/relationships" xmlns:m="http://schemas.openxmlformats.org/officeDocument/2006/math" xmlns:v="urn:schemas-microsoft-com:vml" xmlns:wp14="http://schemas.microsoft.com/office/word/2010/wordprocessingDrawing" xmlns:wp="http://schemas.openxmlformats.org/drawingml/2006/wordprocessingDrawing" xmlns:w10="urn:schemas-microsoft-com:office:word" xmlns:w="http://schemas.openxmlformats.org/wordprocessingml/2006/main" xmlns:w14="http://schemas.microsoft.com/office/word/2010/wordml" xmlns:w15="http://schemas.microsoft.com/office/word/2012/wordml" xmlns:w16cex="http://schemas.microsoft.com/office/word/2018/wordml/cex" xmlns:w16cid="http://schemas.microsoft.com/office/word/2016/wordml/cid" xmlns:w16="http://schemas.microsoft.com/office/word/2018/wordml" xmlns:w16du="http://schemas.microsoft.com/office/word/2023/wordml/word16du" xmlns:w16sdtdh="http://schemas.microsoft.com/office/word/2020/wordml/sdtdatahash" xmlns:w16sdtfl="http://schemas.microsoft.com/office/word/2024/wordml/sdtformatlock" xmlns:w16se="http://schemas.microsoft.com/office/word/2015/wordml/symex" xmlns:wpg="http://schemas.microsoft.com/office/word/2010/wordprocessingGroup" xmlns:wpi="http://schemas.microsoft.com/office/word/2010/wordprocessingInk" xmlns:wne="http://schemas.microsoft.com/office/word/2006/wordml" xmlns:wps="http://schemas.microsoft.com/office/word/2010/wordprocessingShape" mc:Ignorable="w14 w15 w16se w16cid w16 w16cex w16sdtdh w16sdtfl w16du wp14">
   <w:endnote w:type="separator" w:id="-1">
     <w:p>
       <w:r>
@@ -10987,7 +11006,7 @@
 </file>
 
 <file path=word/footnotes.xml><?xml version="1.0" encoding="utf-8"?>
-<w:footnotes xmlns:wpc="http://schemas.microsoft.com/office/word/2010/wordprocessingCanvas" xmlns:cx="http://schemas.microsoft.com/office/drawing/2014/chartex" xmlns:cx1="http://schemas.microsoft.com/office/drawing/2015/9/8/chartex" xmlns:cx2="http://schemas.microsoft.com/office/drawing/2015/10/21/chartex" xmlns:cx3="http://schemas.microsoft.com/office/drawing/2016/5/9/chartex" xmlns:cx4="http://schemas.microsoft.com/office/drawing/2016/5/10/chartex" xmlns:cx5="http://schemas.microsoft.com/office/drawing/2016/5/11/chartex" xmlns:cx6="http://schemas.microsoft.com/office/drawing/2016/5/12/chartex" xmlns:cx7="http://schemas.microsoft.com/office/drawing/2016/5/13/chartex" xmlns:cx8="http://schemas.microsoft.com/office/drawing/2016/5/14/chartex" xmlns:mc="http://schemas.openxmlformats.org/markup-compatibility/2006" xmlns:aink="http://schemas.microsoft.com/office/drawing/2016/ink" xmlns:am3d="http://schemas.microsoft.com/office/drawing/2017/model3d" xmlns:o="urn:schemas-microsoft-com:office:office" xmlns:oel="http://schemas.microsoft.com/office/2019/extlst" xmlns:r="http://schemas.openxmlformats.org/officeDocument/2006/relationships" xmlns:m="http://schemas.openxmlformats.org/officeDocument/2006/math" xmlns:v="urn:schemas-microsoft-com:vml" xmlns:wp14="http://schemas.microsoft.com/office/word/2010/wordprocessingDrawing" xmlns:wp="http://schemas.openxmlformats.org/drawingml/2006/wordprocessingDrawing" xmlns:w10="urn:schemas-microsoft-com:office:word" xmlns:w="http://schemas.openxmlformats.org/wordprocessingml/2006/main" xmlns:w14="http://schemas.microsoft.com/office/word/2010/wordml" xmlns:w15="http://schemas.microsoft.com/office/word/2012/wordml" xmlns:w16cex="http://schemas.microsoft.com/office/word/2018/wordml/cex" xmlns:w16cid="http://schemas.microsoft.com/office/word/2016/wordml/cid" xmlns:w16="http://schemas.microsoft.com/office/word/2018/wordml" xmlns:w16sdtdh="http://schemas.microsoft.com/office/word/2020/wordml/sdtdatahash" xmlns:w16se="http://schemas.microsoft.com/office/word/2015/wordml/symex" xmlns:wpg="http://schemas.microsoft.com/office/word/2010/wordprocessingGroup" xmlns:wpi="http://schemas.microsoft.com/office/word/2010/wordprocessingInk" xmlns:wne="http://schemas.microsoft.com/office/word/2006/wordml" xmlns:wps="http://schemas.microsoft.com/office/word/2010/wordprocessingShape" mc:Ignorable="w14 w15 w16se w16cid w16 w16cex w16sdtdh wp14">
+<w:footnotes xmlns:wpc="http://schemas.microsoft.com/office/word/2010/wordprocessingCanvas" xmlns:cx="http://schemas.microsoft.com/office/drawing/2014/chartex" xmlns:cx1="http://schemas.microsoft.com/office/drawing/2015/9/8/chartex" xmlns:cx2="http://schemas.microsoft.com/office/drawing/2015/10/21/chartex" xmlns:cx3="http://schemas.microsoft.com/office/drawing/2016/5/9/chartex" xmlns:cx4="http://schemas.microsoft.com/office/drawing/2016/5/10/chartex" xmlns:cx5="http://schemas.microsoft.com/office/drawing/2016/5/11/chartex" xmlns:cx6="http://schemas.microsoft.com/office/drawing/2016/5/12/chartex" xmlns:cx7="http://schemas.microsoft.com/office/drawing/2016/5/13/chartex" xmlns:cx8="http://schemas.microsoft.com/office/drawing/2016/5/14/chartex" xmlns:mc="http://schemas.openxmlformats.org/markup-compatibility/2006" xmlns:aink="http://schemas.microsoft.com/office/drawing/2016/ink" xmlns:am3d="http://schemas.microsoft.com/office/drawing/2017/model3d" xmlns:o="urn:schemas-microsoft-com:office:office" xmlns:oel="http://schemas.microsoft.com/office/2019/extlst" xmlns:r="http://schemas.openxmlformats.org/officeDocument/2006/relationships" xmlns:m="http://schemas.openxmlformats.org/officeDocument/2006/math" xmlns:v="urn:schemas-microsoft-com:vml" xmlns:wp14="http://schemas.microsoft.com/office/word/2010/wordprocessingDrawing" xmlns:wp="http://schemas.openxmlformats.org/drawingml/2006/wordprocessingDrawing" xmlns:w10="urn:schemas-microsoft-com:office:word" xmlns:w="http://schemas.openxmlformats.org/wordprocessingml/2006/main" xmlns:w14="http://schemas.microsoft.com/office/word/2010/wordml" xmlns:w15="http://schemas.microsoft.com/office/word/2012/wordml" xmlns:w16cex="http://schemas.microsoft.com/office/word/2018/wordml/cex" xmlns:w16cid="http://schemas.microsoft.com/office/word/2016/wordml/cid" xmlns:w16="http://schemas.microsoft.com/office/word/2018/wordml" xmlns:w16du="http://schemas.microsoft.com/office/word/2023/wordml/word16du" xmlns:w16sdtdh="http://schemas.microsoft.com/office/word/2020/wordml/sdtdatahash" xmlns:w16sdtfl="http://schemas.microsoft.com/office/word/2024/wordml/sdtformatlock" xmlns:w16se="http://schemas.microsoft.com/office/word/2015/wordml/symex" xmlns:wpg="http://schemas.microsoft.com/office/word/2010/wordprocessingGroup" xmlns:wpi="http://schemas.microsoft.com/office/word/2010/wordprocessingInk" xmlns:wne="http://schemas.microsoft.com/office/word/2006/wordml" xmlns:wps="http://schemas.microsoft.com/office/word/2010/wordprocessingShape" mc:Ignorable="w14 w15 w16se w16cid w16 w16cex w16sdtdh w16sdtfl w16du wp14">
   <w:footnote w:type="separator" w:id="-1">
     <w:p>
       <w:r>
@@ -11006,10 +11025,10 @@
 </file>
 
 <file path=word/header1.xml><?xml version="1.0" encoding="utf-8"?>
-<w:hdr xmlns:wpc="http://schemas.microsoft.com/office/word/2010/wordprocessingCanvas" xmlns:cx="http://schemas.microsoft.com/office/drawing/2014/chartex" xmlns:cx1="http://schemas.microsoft.com/office/drawing/2015/9/8/chartex" xmlns:cx2="http://schemas.microsoft.com/office/drawing/2015/10/21/chartex" xmlns:cx3="http://schemas.microsoft.com/office/drawing/2016/5/9/chartex" xmlns:cx4="http://schemas.microsoft.com/office/drawing/2016/5/10/chartex" xmlns:cx5="http://schemas.microsoft.com/office/drawing/2016/5/11/chartex" xmlns:cx6="http://schemas.microsoft.com/office/drawing/2016/5/12/chartex" xmlns:cx7="http://schemas.microsoft.com/office/drawing/2016/5/13/chartex" xmlns:cx8="http://schemas.microsoft.com/office/drawing/2016/5/14/chartex" xmlns:mc="http://schemas.openxmlformats.org/markup-compatibility/2006" xmlns:aink="http://schemas.microsoft.com/office/drawing/2016/ink" xmlns:am3d="http://schemas.microsoft.com/office/drawing/2017/model3d" xmlns:o="urn:schemas-microsoft-com:office:office" xmlns:oel="http://schemas.microsoft.com/office/2019/extlst" xmlns:r="http://schemas.openxmlformats.org/officeDocument/2006/relationships" xmlns:m="http://schemas.openxmlformats.org/officeDocument/2006/math" xmlns:v="urn:schemas-microsoft-com:vml" xmlns:wp14="http://schemas.microsoft.com/office/word/2010/wordprocessingDrawing" xmlns:wp="http://schemas.openxmlformats.org/drawingml/2006/wordprocessingDrawing" xmlns:w10="urn:schemas-microsoft-com:office:word" xmlns:w="http://schemas.openxmlformats.org/wordprocessingml/2006/main" xmlns:w14="http://schemas.microsoft.com/office/word/2010/wordml" xmlns:w15="http://schemas.microsoft.com/office/word/2012/wordml" xmlns:w16cex="http://schemas.microsoft.com/office/word/2018/wordml/cex" xmlns:w16cid="http://schemas.microsoft.com/office/word/2016/wordml/cid" xmlns:w16="http://schemas.microsoft.com/office/word/2018/wordml" xmlns:w16sdtdh="http://schemas.microsoft.com/office/word/2020/wordml/sdtdatahash" xmlns:w16se="http://schemas.microsoft.com/office/word/2015/wordml/symex" xmlns:wpg="http://schemas.microsoft.com/office/word/2010/wordprocessingGroup" xmlns:wpi="http://schemas.microsoft.com/office/word/2010/wordprocessingInk" xmlns:wne="http://schemas.microsoft.com/office/word/2006/wordml" xmlns:wps="http://schemas.microsoft.com/office/word/2010/wordprocessingShape" mc:Ignorable="w14 w15 w16se w16cid w16 w16cex w16sdtdh wp14">
+<w:hdr xmlns:wpc="http://schemas.microsoft.com/office/word/2010/wordprocessingCanvas" xmlns:cx="http://schemas.microsoft.com/office/drawing/2014/chartex" xmlns:cx1="http://schemas.microsoft.com/office/drawing/2015/9/8/chartex" xmlns:cx2="http://schemas.microsoft.com/office/drawing/2015/10/21/chartex" xmlns:cx3="http://schemas.microsoft.com/office/drawing/2016/5/9/chartex" xmlns:cx4="http://schemas.microsoft.com/office/drawing/2016/5/10/chartex" xmlns:cx5="http://schemas.microsoft.com/office/drawing/2016/5/11/chartex" xmlns:cx6="http://schemas.microsoft.com/office/drawing/2016/5/12/chartex" xmlns:cx7="http://schemas.microsoft.com/office/drawing/2016/5/13/chartex" xmlns:cx8="http://schemas.microsoft.com/office/drawing/2016/5/14/chartex" xmlns:mc="http://schemas.openxmlformats.org/markup-compatibility/2006" xmlns:aink="http://schemas.microsoft.com/office/drawing/2016/ink" xmlns:am3d="http://schemas.microsoft.com/office/drawing/2017/model3d" xmlns:o="urn:schemas-microsoft-com:office:office" xmlns:oel="http://schemas.microsoft.com/office/2019/extlst" xmlns:r="http://schemas.openxmlformats.org/officeDocument/2006/relationships" xmlns:m="http://schemas.openxmlformats.org/officeDocument/2006/math" xmlns:v="urn:schemas-microsoft-com:vml" xmlns:wp14="http://schemas.microsoft.com/office/word/2010/wordprocessingDrawing" xmlns:wp="http://schemas.openxmlformats.org/drawingml/2006/wordprocessingDrawing" xmlns:w10="urn:schemas-microsoft-com:office:word" xmlns:w="http://schemas.openxmlformats.org/wordprocessingml/2006/main" xmlns:w14="http://schemas.microsoft.com/office/word/2010/wordml" xmlns:w15="http://schemas.microsoft.com/office/word/2012/wordml" xmlns:w16cex="http://schemas.microsoft.com/office/word/2018/wordml/cex" xmlns:w16cid="http://schemas.microsoft.com/office/word/2016/wordml/cid" xmlns:w16="http://schemas.microsoft.com/office/word/2018/wordml" xmlns:w16du="http://schemas.microsoft.com/office/word/2023/wordml/word16du" xmlns:w16sdtdh="http://schemas.microsoft.com/office/word/2020/wordml/sdtdatahash" xmlns:w16sdtfl="http://schemas.microsoft.com/office/word/2024/wordml/sdtformatlock" xmlns:w16se="http://schemas.microsoft.com/office/word/2015/wordml/symex" xmlns:wpg="http://schemas.microsoft.com/office/word/2010/wordprocessingGroup" xmlns:wpi="http://schemas.microsoft.com/office/word/2010/wordprocessingInk" xmlns:wne="http://schemas.microsoft.com/office/word/2006/wordml" xmlns:wps="http://schemas.microsoft.com/office/word/2010/wordprocessingShape" mc:Ignorable="w14 w15 w16se w16cid w16 w16cex w16sdtdh w16sdtfl w16du wp14">
   <w:p>
     <w:pPr>
-      <w:pStyle w:val="Header"/>
+      <w:pStyle w:val="Cabealho"/>
       <w:jc w:val="center"/>
     </w:pPr>
     <w:r>
@@ -11072,7 +11091,7 @@
 </file>
 
 <file path=word/header2.xml><?xml version="1.0" encoding="utf-8"?>
-<w:hdr xmlns:wpc="http://schemas.microsoft.com/office/word/2010/wordprocessingCanvas" xmlns:cx="http://schemas.microsoft.com/office/drawing/2014/chartex" xmlns:cx1="http://schemas.microsoft.com/office/drawing/2015/9/8/chartex" xmlns:cx2="http://schemas.microsoft.com/office/drawing/2015/10/21/chartex" xmlns:cx3="http://schemas.microsoft.com/office/drawing/2016/5/9/chartex" xmlns:cx4="http://schemas.microsoft.com/office/drawing/2016/5/10/chartex" xmlns:cx5="http://schemas.microsoft.com/office/drawing/2016/5/11/chartex" xmlns:cx6="http://schemas.microsoft.com/office/drawing/2016/5/12/chartex" xmlns:cx7="http://schemas.microsoft.com/office/drawing/2016/5/13/chartex" xmlns:cx8="http://schemas.microsoft.com/office/drawing/2016/5/14/chartex" xmlns:mc="http://schemas.openxmlformats.org/markup-compatibility/2006" xmlns:aink="http://schemas.microsoft.com/office/drawing/2016/ink" xmlns:am3d="http://schemas.microsoft.com/office/drawing/2017/model3d" xmlns:o="urn:schemas-microsoft-com:office:office" xmlns:oel="http://schemas.microsoft.com/office/2019/extlst" xmlns:r="http://schemas.openxmlformats.org/officeDocument/2006/relationships" xmlns:m="http://schemas.openxmlformats.org/officeDocument/2006/math" xmlns:v="urn:schemas-microsoft-com:vml" xmlns:wp14="http://schemas.microsoft.com/office/word/2010/wordprocessingDrawing" xmlns:wp="http://schemas.openxmlformats.org/drawingml/2006/wordprocessingDrawing" xmlns:w10="urn:schemas-microsoft-com:office:word" xmlns:w="http://schemas.openxmlformats.org/wordprocessingml/2006/main" xmlns:w14="http://schemas.microsoft.com/office/word/2010/wordml" xmlns:w15="http://schemas.microsoft.com/office/word/2012/wordml" xmlns:w16cex="http://schemas.microsoft.com/office/word/2018/wordml/cex" xmlns:w16cid="http://schemas.microsoft.com/office/word/2016/wordml/cid" xmlns:w16="http://schemas.microsoft.com/office/word/2018/wordml" xmlns:w16sdtdh="http://schemas.microsoft.com/office/word/2020/wordml/sdtdatahash" xmlns:w16se="http://schemas.microsoft.com/office/word/2015/wordml/symex" xmlns:wpg="http://schemas.microsoft.com/office/word/2010/wordprocessingGroup" xmlns:wpi="http://schemas.microsoft.com/office/word/2010/wordprocessingInk" xmlns:wne="http://schemas.microsoft.com/office/word/2006/wordml" xmlns:wps="http://schemas.microsoft.com/office/word/2010/wordprocessingShape" mc:Ignorable="w14 w15 w16se w16cid w16 w16cex w16sdtdh wp14">
+<w:hdr xmlns:wpc="http://schemas.microsoft.com/office/word/2010/wordprocessingCanvas" xmlns:cx="http://schemas.microsoft.com/office/drawing/2014/chartex" xmlns:cx1="http://schemas.microsoft.com/office/drawing/2015/9/8/chartex" xmlns:cx2="http://schemas.microsoft.com/office/drawing/2015/10/21/chartex" xmlns:cx3="http://schemas.microsoft.com/office/drawing/2016/5/9/chartex" xmlns:cx4="http://schemas.microsoft.com/office/drawing/2016/5/10/chartex" xmlns:cx5="http://schemas.microsoft.com/office/drawing/2016/5/11/chartex" xmlns:cx6="http://schemas.microsoft.com/office/drawing/2016/5/12/chartex" xmlns:cx7="http://schemas.microsoft.com/office/drawing/2016/5/13/chartex" xmlns:cx8="http://schemas.microsoft.com/office/drawing/2016/5/14/chartex" xmlns:mc="http://schemas.openxmlformats.org/markup-compatibility/2006" xmlns:aink="http://schemas.microsoft.com/office/drawing/2016/ink" xmlns:am3d="http://schemas.microsoft.com/office/drawing/2017/model3d" xmlns:o="urn:schemas-microsoft-com:office:office" xmlns:oel="http://schemas.microsoft.com/office/2019/extlst" xmlns:r="http://schemas.openxmlformats.org/officeDocument/2006/relationships" xmlns:m="http://schemas.openxmlformats.org/officeDocument/2006/math" xmlns:v="urn:schemas-microsoft-com:vml" xmlns:wp14="http://schemas.microsoft.com/office/word/2010/wordprocessingDrawing" xmlns:wp="http://schemas.openxmlformats.org/drawingml/2006/wordprocessingDrawing" xmlns:w10="urn:schemas-microsoft-com:office:word" xmlns:w="http://schemas.openxmlformats.org/wordprocessingml/2006/main" xmlns:w14="http://schemas.microsoft.com/office/word/2010/wordml" xmlns:w15="http://schemas.microsoft.com/office/word/2012/wordml" xmlns:w16cex="http://schemas.microsoft.com/office/word/2018/wordml/cex" xmlns:w16cid="http://schemas.microsoft.com/office/word/2016/wordml/cid" xmlns:w16="http://schemas.microsoft.com/office/word/2018/wordml" xmlns:w16du="http://schemas.microsoft.com/office/word/2023/wordml/word16du" xmlns:w16sdtdh="http://schemas.microsoft.com/office/word/2020/wordml/sdtdatahash" xmlns:w16sdtfl="http://schemas.microsoft.com/office/word/2024/wordml/sdtformatlock" xmlns:w16se="http://schemas.microsoft.com/office/word/2015/wordml/symex" xmlns:wpg="http://schemas.microsoft.com/office/word/2010/wordprocessingGroup" xmlns:wpi="http://schemas.microsoft.com/office/word/2010/wordprocessingInk" xmlns:wne="http://schemas.microsoft.com/office/word/2006/wordml" xmlns:wps="http://schemas.microsoft.com/office/word/2010/wordprocessingShape" mc:Ignorable="w14 w15 w16se w16cid w16 w16cex w16sdtdh w16sdtfl w16du wp14">
   <w:p/>
   <w:p>
     <w:pPr>
@@ -11090,14 +11109,7 @@
         <w:rFonts w:ascii="Arial" w:hAnsi="Arial" w:cs="Arial"/>
         <w:sz w:val="20"/>
       </w:rPr>
-      <w:t xml:space="preserve">Nome do Projeto – </w:t>
-    </w:r>
-    <w:r>
-      <w:rPr>
-        <w:rFonts w:ascii="Arial" w:hAnsi="Arial" w:cs="Arial"/>
-        <w:sz w:val="20"/>
-      </w:rPr>
-      <w:t xml:space="preserve">Trabalho de Graduação </w:t>
+      <w:t xml:space="preserve">Nome do Projeto – Trabalho de Graduação </w:t>
     </w:r>
     <w:r>
       <w:rPr>
@@ -11189,20 +11201,20 @@
   </w:p>
   <w:p>
     <w:pPr>
-      <w:pStyle w:val="Header"/>
+      <w:pStyle w:val="Cabealho"/>
     </w:pPr>
   </w:p>
 </w:hdr>
 </file>
 
 <file path=word/header3.xml><?xml version="1.0" encoding="utf-8"?>
-<w:hdr xmlns:wpc="http://schemas.microsoft.com/office/word/2010/wordprocessingCanvas" xmlns:cx="http://schemas.microsoft.com/office/drawing/2014/chartex" xmlns:cx1="http://schemas.microsoft.com/office/drawing/2015/9/8/chartex" xmlns:cx2="http://schemas.microsoft.com/office/drawing/2015/10/21/chartex" xmlns:cx3="http://schemas.microsoft.com/office/drawing/2016/5/9/chartex" xmlns:cx4="http://schemas.microsoft.com/office/drawing/2016/5/10/chartex" xmlns:cx5="http://schemas.microsoft.com/office/drawing/2016/5/11/chartex" xmlns:cx6="http://schemas.microsoft.com/office/drawing/2016/5/12/chartex" xmlns:cx7="http://schemas.microsoft.com/office/drawing/2016/5/13/chartex" xmlns:cx8="http://schemas.microsoft.com/office/drawing/2016/5/14/chartex" xmlns:mc="http://schemas.openxmlformats.org/markup-compatibility/2006" xmlns:aink="http://schemas.microsoft.com/office/drawing/2016/ink" xmlns:am3d="http://schemas.microsoft.com/office/drawing/2017/model3d" xmlns:o="urn:schemas-microsoft-com:office:office" xmlns:oel="http://schemas.microsoft.com/office/2019/extlst" xmlns:r="http://schemas.openxmlformats.org/officeDocument/2006/relationships" xmlns:m="http://schemas.openxmlformats.org/officeDocument/2006/math" xmlns:v="urn:schemas-microsoft-com:vml" xmlns:wp14="http://schemas.microsoft.com/office/word/2010/wordprocessingDrawing" xmlns:wp="http://schemas.openxmlformats.org/drawingml/2006/wordprocessingDrawing" xmlns:w10="urn:schemas-microsoft-com:office:word" xmlns:w="http://schemas.openxmlformats.org/wordprocessingml/2006/main" xmlns:w14="http://schemas.microsoft.com/office/word/2010/wordml" xmlns:w15="http://schemas.microsoft.com/office/word/2012/wordml" xmlns:w16cex="http://schemas.microsoft.com/office/word/2018/wordml/cex" xmlns:w16cid="http://schemas.microsoft.com/office/word/2016/wordml/cid" xmlns:w16="http://schemas.microsoft.com/office/word/2018/wordml" xmlns:w16sdtdh="http://schemas.microsoft.com/office/word/2020/wordml/sdtdatahash" xmlns:w16se="http://schemas.microsoft.com/office/word/2015/wordml/symex" xmlns:wpg="http://schemas.microsoft.com/office/word/2010/wordprocessingGroup" xmlns:wpi="http://schemas.microsoft.com/office/word/2010/wordprocessingInk" xmlns:wne="http://schemas.microsoft.com/office/word/2006/wordml" xmlns:wps="http://schemas.microsoft.com/office/word/2010/wordprocessingShape" mc:Ignorable="w14 w15 w16se w16cid w16 w16cex w16sdtdh wp14">
+<w:hdr xmlns:wpc="http://schemas.microsoft.com/office/word/2010/wordprocessingCanvas" xmlns:cx="http://schemas.microsoft.com/office/drawing/2014/chartex" xmlns:cx1="http://schemas.microsoft.com/office/drawing/2015/9/8/chartex" xmlns:cx2="http://schemas.microsoft.com/office/drawing/2015/10/21/chartex" xmlns:cx3="http://schemas.microsoft.com/office/drawing/2016/5/9/chartex" xmlns:cx4="http://schemas.microsoft.com/office/drawing/2016/5/10/chartex" xmlns:cx5="http://schemas.microsoft.com/office/drawing/2016/5/11/chartex" xmlns:cx6="http://schemas.microsoft.com/office/drawing/2016/5/12/chartex" xmlns:cx7="http://schemas.microsoft.com/office/drawing/2016/5/13/chartex" xmlns:cx8="http://schemas.microsoft.com/office/drawing/2016/5/14/chartex" xmlns:mc="http://schemas.openxmlformats.org/markup-compatibility/2006" xmlns:aink="http://schemas.microsoft.com/office/drawing/2016/ink" xmlns:am3d="http://schemas.microsoft.com/office/drawing/2017/model3d" xmlns:o="urn:schemas-microsoft-com:office:office" xmlns:oel="http://schemas.microsoft.com/office/2019/extlst" xmlns:r="http://schemas.openxmlformats.org/officeDocument/2006/relationships" xmlns:m="http://schemas.openxmlformats.org/officeDocument/2006/math" xmlns:v="urn:schemas-microsoft-com:vml" xmlns:wp14="http://schemas.microsoft.com/office/word/2010/wordprocessingDrawing" xmlns:wp="http://schemas.openxmlformats.org/drawingml/2006/wordprocessingDrawing" xmlns:w10="urn:schemas-microsoft-com:office:word" xmlns:w="http://schemas.openxmlformats.org/wordprocessingml/2006/main" xmlns:w14="http://schemas.microsoft.com/office/word/2010/wordml" xmlns:w15="http://schemas.microsoft.com/office/word/2012/wordml" xmlns:w16cex="http://schemas.microsoft.com/office/word/2018/wordml/cex" xmlns:w16cid="http://schemas.microsoft.com/office/word/2016/wordml/cid" xmlns:w16="http://schemas.microsoft.com/office/word/2018/wordml" xmlns:w16du="http://schemas.microsoft.com/office/word/2023/wordml/word16du" xmlns:w16sdtdh="http://schemas.microsoft.com/office/word/2020/wordml/sdtdatahash" xmlns:w16sdtfl="http://schemas.microsoft.com/office/word/2024/wordml/sdtformatlock" xmlns:w16se="http://schemas.microsoft.com/office/word/2015/wordml/symex" xmlns:wpg="http://schemas.microsoft.com/office/word/2010/wordprocessingGroup" xmlns:wpi="http://schemas.microsoft.com/office/word/2010/wordprocessingInk" xmlns:wne="http://schemas.microsoft.com/office/word/2006/wordml" xmlns:wps="http://schemas.microsoft.com/office/word/2010/wordprocessingShape" mc:Ignorable="w14 w15 w16se w16cid w16 w16cex w16sdtdh w16sdtfl w16du wp14">
   <w:p/>
 </w:hdr>
 </file>
 
 <file path=word/numbering.xml><?xml version="1.0" encoding="utf-8"?>
-<w:numbering xmlns:wpc="http://schemas.microsoft.com/office/word/2010/wordprocessingCanvas" xmlns:cx="http://schemas.microsoft.com/office/drawing/2014/chartex" xmlns:cx1="http://schemas.microsoft.com/office/drawing/2015/9/8/chartex" xmlns:cx2="http://schemas.microsoft.com/office/drawing/2015/10/21/chartex" xmlns:cx3="http://schemas.microsoft.com/office/drawing/2016/5/9/chartex" xmlns:cx4="http://schemas.microsoft.com/office/drawing/2016/5/10/chartex" xmlns:cx5="http://schemas.microsoft.com/office/drawing/2016/5/11/chartex" xmlns:cx6="http://schemas.microsoft.com/office/drawing/2016/5/12/chartex" xmlns:cx7="http://schemas.microsoft.com/office/drawing/2016/5/13/chartex" xmlns:cx8="http://schemas.microsoft.com/office/drawing/2016/5/14/chartex" xmlns:mc="http://schemas.openxmlformats.org/markup-compatibility/2006" xmlns:aink="http://schemas.microsoft.com/office/drawing/2016/ink" xmlns:am3d="http://schemas.microsoft.com/office/drawing/2017/model3d" xmlns:o="urn:schemas-microsoft-com:office:office" xmlns:oel="http://schemas.microsoft.com/office/2019/extlst" xmlns:r="http://schemas.openxmlformats.org/officeDocument/2006/relationships" xmlns:m="http://schemas.openxmlformats.org/officeDocument/2006/math" xmlns:v="urn:schemas-microsoft-com:vml" xmlns:wp14="http://schemas.microsoft.com/office/word/2010/wordprocessingDrawing" xmlns:wp="http://schemas.openxmlformats.org/drawingml/2006/wordprocessingDrawing" xmlns:w10="urn:schemas-microsoft-com:office:word" xmlns:w="http://schemas.openxmlformats.org/wordprocessingml/2006/main" xmlns:w14="http://schemas.microsoft.com/office/word/2010/wordml" xmlns:w15="http://schemas.microsoft.com/office/word/2012/wordml" xmlns:w16cex="http://schemas.microsoft.com/office/word/2018/wordml/cex" xmlns:w16cid="http://schemas.microsoft.com/office/word/2016/wordml/cid" xmlns:w16="http://schemas.microsoft.com/office/word/2018/wordml" xmlns:w16sdtdh="http://schemas.microsoft.com/office/word/2020/wordml/sdtdatahash" xmlns:w16se="http://schemas.microsoft.com/office/word/2015/wordml/symex" xmlns:wpg="http://schemas.microsoft.com/office/word/2010/wordprocessingGroup" xmlns:wpi="http://schemas.microsoft.com/office/word/2010/wordprocessingInk" xmlns:wne="http://schemas.microsoft.com/office/word/2006/wordml" xmlns:wps="http://schemas.microsoft.com/office/word/2010/wordprocessingShape" mc:Ignorable="w14 w15 w16se w16cid w16 w16cex w16sdtdh wp14">
+<w:numbering xmlns:wpc="http://schemas.microsoft.com/office/word/2010/wordprocessingCanvas" xmlns:cx="http://schemas.microsoft.com/office/drawing/2014/chartex" xmlns:cx1="http://schemas.microsoft.com/office/drawing/2015/9/8/chartex" xmlns:cx2="http://schemas.microsoft.com/office/drawing/2015/10/21/chartex" xmlns:cx3="http://schemas.microsoft.com/office/drawing/2016/5/9/chartex" xmlns:cx4="http://schemas.microsoft.com/office/drawing/2016/5/10/chartex" xmlns:cx5="http://schemas.microsoft.com/office/drawing/2016/5/11/chartex" xmlns:cx6="http://schemas.microsoft.com/office/drawing/2016/5/12/chartex" xmlns:cx7="http://schemas.microsoft.com/office/drawing/2016/5/13/chartex" xmlns:cx8="http://schemas.microsoft.com/office/drawing/2016/5/14/chartex" xmlns:mc="http://schemas.openxmlformats.org/markup-compatibility/2006" xmlns:aink="http://schemas.microsoft.com/office/drawing/2016/ink" xmlns:am3d="http://schemas.microsoft.com/office/drawing/2017/model3d" xmlns:o="urn:schemas-microsoft-com:office:office" xmlns:oel="http://schemas.microsoft.com/office/2019/extlst" xmlns:r="http://schemas.openxmlformats.org/officeDocument/2006/relationships" xmlns:m="http://schemas.openxmlformats.org/officeDocument/2006/math" xmlns:v="urn:schemas-microsoft-com:vml" xmlns:wp14="http://schemas.microsoft.com/office/word/2010/wordprocessingDrawing" xmlns:wp="http://schemas.openxmlformats.org/drawingml/2006/wordprocessingDrawing" xmlns:w10="urn:schemas-microsoft-com:office:word" xmlns:w="http://schemas.openxmlformats.org/wordprocessingml/2006/main" xmlns:w14="http://schemas.microsoft.com/office/word/2010/wordml" xmlns:w15="http://schemas.microsoft.com/office/word/2012/wordml" xmlns:w16cex="http://schemas.microsoft.com/office/word/2018/wordml/cex" xmlns:w16cid="http://schemas.microsoft.com/office/word/2016/wordml/cid" xmlns:w16="http://schemas.microsoft.com/office/word/2018/wordml" xmlns:w16du="http://schemas.microsoft.com/office/word/2023/wordml/word16du" xmlns:w16sdtdh="http://schemas.microsoft.com/office/word/2020/wordml/sdtdatahash" xmlns:w16sdtfl="http://schemas.microsoft.com/office/word/2024/wordml/sdtformatlock" xmlns:w16se="http://schemas.microsoft.com/office/word/2015/wordml/symex" xmlns:wpg="http://schemas.microsoft.com/office/word/2010/wordprocessingGroup" xmlns:wpi="http://schemas.microsoft.com/office/word/2010/wordprocessingInk" xmlns:wne="http://schemas.microsoft.com/office/word/2006/wordml" xmlns:wps="http://schemas.microsoft.com/office/word/2010/wordprocessingShape" mc:Ignorable="w14 w15 w16se w16cid w16 w16cex w16sdtdh w16sdtfl w16du wp14">
   <w:abstractNum w:abstractNumId="0" w15:restartNumberingAfterBreak="0">
     <w:nsid w:val="00000001"/>
     <w:multiLevelType w:val="multilevel"/>
@@ -13208,7 +13220,7 @@
     <w:lvl w:ilvl="0">
       <w:start w:val="1"/>
       <w:numFmt w:val="decimal"/>
-      <w:pStyle w:val="Heading1"/>
+      <w:pStyle w:val="Ttulo1"/>
       <w:lvlText w:val="%1."/>
       <w:lvlJc w:val="left"/>
       <w:pPr>
@@ -13224,7 +13236,7 @@
     <w:lvl w:ilvl="1">
       <w:start w:val="1"/>
       <w:numFmt w:val="decimal"/>
-      <w:pStyle w:val="Heading2"/>
+      <w:pStyle w:val="Ttulo2"/>
       <w:lvlText w:val="%1.%2"/>
       <w:lvlJc w:val="left"/>
       <w:pPr>
@@ -13240,7 +13252,7 @@
     <w:lvl w:ilvl="2">
       <w:start w:val="1"/>
       <w:numFmt w:val="decimal"/>
-      <w:pStyle w:val="Heading3"/>
+      <w:pStyle w:val="Ttulo3"/>
       <w:lvlText w:val="%1.%2.%3"/>
       <w:lvlJc w:val="left"/>
       <w:pPr>
@@ -13258,7 +13270,7 @@
     <w:lvl w:ilvl="3">
       <w:start w:val="1"/>
       <w:numFmt w:val="decimal"/>
-      <w:pStyle w:val="Heading4"/>
+      <w:pStyle w:val="Ttulo4"/>
       <w:lvlText w:val="%1.%2.%3.%4"/>
       <w:lvlJc w:val="left"/>
       <w:pPr>
@@ -13274,7 +13286,7 @@
     <w:lvl w:ilvl="4">
       <w:start w:val="1"/>
       <w:numFmt w:val="decimal"/>
-      <w:pStyle w:val="Heading5"/>
+      <w:pStyle w:val="Ttulo5"/>
       <w:lvlText w:val="%1.%2.%3.%4.%5"/>
       <w:lvlJc w:val="left"/>
       <w:pPr>
@@ -13290,7 +13302,7 @@
     <w:lvl w:ilvl="5">
       <w:start w:val="1"/>
       <w:numFmt w:val="decimal"/>
-      <w:pStyle w:val="Heading6"/>
+      <w:pStyle w:val="Ttulo6"/>
       <w:lvlText w:val="%1.%2.%3.%4.%5.%6"/>
       <w:lvlJc w:val="left"/>
       <w:pPr>
@@ -13306,7 +13318,7 @@
     <w:lvl w:ilvl="6">
       <w:start w:val="1"/>
       <w:numFmt w:val="decimal"/>
-      <w:pStyle w:val="Heading7"/>
+      <w:pStyle w:val="Ttulo7"/>
       <w:lvlText w:val="%1.%2.%3.%4.%5.%6.%7"/>
       <w:lvlJc w:val="left"/>
       <w:pPr>
@@ -13322,7 +13334,7 @@
     <w:lvl w:ilvl="7">
       <w:start w:val="1"/>
       <w:numFmt w:val="decimal"/>
-      <w:pStyle w:val="Heading8"/>
+      <w:pStyle w:val="Ttulo8"/>
       <w:lvlText w:val="%1.%2.%3.%4.%5.%6.%7.%8"/>
       <w:lvlJc w:val="left"/>
       <w:pPr>
@@ -13338,7 +13350,7 @@
     <w:lvl w:ilvl="8">
       <w:start w:val="1"/>
       <w:numFmt w:val="decimal"/>
-      <w:pStyle w:val="Heading9"/>
+      <w:pStyle w:val="Ttulo9"/>
       <w:lvlText w:val="%1.%2.%3.%4.%5.%6.%7.%8.%9"/>
       <w:lvlJc w:val="left"/>
       <w:pPr>
@@ -13417,7 +13429,7 @@
 </file>
 
 <file path=word/styles.xml><?xml version="1.0" encoding="utf-8"?>
-<w:styles xmlns:mc="http://schemas.openxmlformats.org/markup-compatibility/2006" xmlns:r="http://schemas.openxmlformats.org/officeDocument/2006/relationships" xmlns:w="http://schemas.openxmlformats.org/wordprocessingml/2006/main" xmlns:w14="http://schemas.microsoft.com/office/word/2010/wordml" xmlns:w15="http://schemas.microsoft.com/office/word/2012/wordml" xmlns:w16cex="http://schemas.microsoft.com/office/word/2018/wordml/cex" xmlns:w16cid="http://schemas.microsoft.com/office/word/2016/wordml/cid" xmlns:w16="http://schemas.microsoft.com/office/word/2018/wordml" xmlns:w16sdtdh="http://schemas.microsoft.com/office/word/2020/wordml/sdtdatahash" xmlns:w16se="http://schemas.microsoft.com/office/word/2015/wordml/symex" mc:Ignorable="w14 w15 w16se w16cid w16 w16cex w16sdtdh">
+<w:styles xmlns:mc="http://schemas.openxmlformats.org/markup-compatibility/2006" xmlns:r="http://schemas.openxmlformats.org/officeDocument/2006/relationships" xmlns:w="http://schemas.openxmlformats.org/wordprocessingml/2006/main" xmlns:w14="http://schemas.microsoft.com/office/word/2010/wordml" xmlns:w15="http://schemas.microsoft.com/office/word/2012/wordml" xmlns:w16cex="http://schemas.microsoft.com/office/word/2018/wordml/cex" xmlns:w16cid="http://schemas.microsoft.com/office/word/2016/wordml/cid" xmlns:w16="http://schemas.microsoft.com/office/word/2018/wordml" xmlns:w16du="http://schemas.microsoft.com/office/word/2023/wordml/word16du" xmlns:w16sdtdh="http://schemas.microsoft.com/office/word/2020/wordml/sdtdatahash" xmlns:w16sdtfl="http://schemas.microsoft.com/office/word/2024/wordml/sdtformatlock" xmlns:w16se="http://schemas.microsoft.com/office/word/2015/wordml/symex" mc:Ignorable="w14 w15 w16se w16cid w16 w16cex w16sdtdh w16sdtfl w16du">
   <w:docDefaults>
     <w:rPrDefault>
       <w:rPr>
@@ -13814,11 +13826,11 @@
       <w:szCs w:val="24"/>
     </w:rPr>
   </w:style>
-  <w:style w:type="paragraph" w:styleId="Heading1">
+  <w:style w:type="paragraph" w:styleId="Ttulo1">
     <w:name w:val="heading 1"/>
     <w:basedOn w:val="Normal"/>
     <w:next w:val="Normal"/>
-    <w:link w:val="Heading1Char"/>
+    <w:link w:val="Ttulo1Char"/>
     <w:qFormat/>
     <w:pPr>
       <w:keepNext/>
@@ -13844,11 +13856,11 @@
       <w:szCs w:val="20"/>
     </w:rPr>
   </w:style>
-  <w:style w:type="paragraph" w:styleId="Heading2">
+  <w:style w:type="paragraph" w:styleId="Ttulo2">
     <w:name w:val="heading 2"/>
     <w:basedOn w:val="Normal"/>
     <w:next w:val="Normal"/>
-    <w:link w:val="Heading2Char"/>
+    <w:link w:val="Ttulo2Char"/>
     <w:qFormat/>
     <w:pPr>
       <w:keepNext/>
@@ -13867,11 +13879,11 @@
       <w:szCs w:val="20"/>
     </w:rPr>
   </w:style>
-  <w:style w:type="paragraph" w:styleId="Heading3">
+  <w:style w:type="paragraph" w:styleId="Ttulo3">
     <w:name w:val="heading 3"/>
     <w:basedOn w:val="Normal"/>
     <w:next w:val="Normal"/>
-    <w:link w:val="Heading3Char"/>
+    <w:link w:val="Ttulo3Char"/>
     <w:qFormat/>
     <w:pPr>
       <w:keepNext/>
@@ -13889,11 +13901,11 @@
       <w:szCs w:val="20"/>
     </w:rPr>
   </w:style>
-  <w:style w:type="paragraph" w:styleId="Heading4">
+  <w:style w:type="paragraph" w:styleId="Ttulo4">
     <w:name w:val="heading 4"/>
     <w:basedOn w:val="Normal"/>
     <w:next w:val="Normal"/>
-    <w:link w:val="Heading4Char"/>
+    <w:link w:val="Ttulo4Char"/>
     <w:qFormat/>
     <w:pPr>
       <w:keepNext/>
@@ -13910,11 +13922,11 @@
       <w:szCs w:val="20"/>
     </w:rPr>
   </w:style>
-  <w:style w:type="paragraph" w:styleId="Heading5">
+  <w:style w:type="paragraph" w:styleId="Ttulo5">
     <w:name w:val="heading 5"/>
     <w:basedOn w:val="Normal"/>
     <w:next w:val="Normal"/>
-    <w:link w:val="Heading5Char"/>
+    <w:link w:val="Ttulo5Char"/>
     <w:qFormat/>
     <w:pPr>
       <w:numPr>
@@ -13930,11 +13942,11 @@
       <w:szCs w:val="20"/>
     </w:rPr>
   </w:style>
-  <w:style w:type="paragraph" w:styleId="Heading6">
+  <w:style w:type="paragraph" w:styleId="Ttulo6">
     <w:name w:val="heading 6"/>
     <w:basedOn w:val="Normal"/>
     <w:next w:val="Normal"/>
-    <w:link w:val="Heading6Char"/>
+    <w:link w:val="Ttulo6Char"/>
     <w:qFormat/>
     <w:pPr>
       <w:numPr>
@@ -13951,11 +13963,11 @@
       <w:szCs w:val="20"/>
     </w:rPr>
   </w:style>
-  <w:style w:type="paragraph" w:styleId="Heading7">
+  <w:style w:type="paragraph" w:styleId="Ttulo7">
     <w:name w:val="heading 7"/>
     <w:basedOn w:val="Normal"/>
     <w:next w:val="Normal"/>
-    <w:link w:val="Heading7Char"/>
+    <w:link w:val="Ttulo7Char"/>
     <w:qFormat/>
     <w:pPr>
       <w:numPr>
@@ -13972,11 +13984,11 @@
       <w:szCs w:val="20"/>
     </w:rPr>
   </w:style>
-  <w:style w:type="paragraph" w:styleId="Heading8">
+  <w:style w:type="paragraph" w:styleId="Ttulo8">
     <w:name w:val="heading 8"/>
     <w:basedOn w:val="Normal"/>
     <w:next w:val="Normal"/>
-    <w:link w:val="Heading8Char"/>
+    <w:link w:val="Ttulo8Char"/>
     <w:qFormat/>
     <w:pPr>
       <w:numPr>
@@ -13993,11 +14005,11 @@
       <w:szCs w:val="20"/>
     </w:rPr>
   </w:style>
-  <w:style w:type="paragraph" w:styleId="Heading9">
+  <w:style w:type="paragraph" w:styleId="Ttulo9">
     <w:name w:val="heading 9"/>
     <w:basedOn w:val="Normal"/>
     <w:next w:val="Normal"/>
-    <w:link w:val="Heading9Char"/>
+    <w:link w:val="Ttulo9Char"/>
     <w:qFormat/>
     <w:pPr>
       <w:numPr>
@@ -14014,13 +14026,13 @@
       <w:szCs w:val="20"/>
     </w:rPr>
   </w:style>
-  <w:style w:type="character" w:default="1" w:styleId="DefaultParagraphFont">
+  <w:style w:type="character" w:default="1" w:styleId="Fontepargpadro">
     <w:name w:val="Default Paragraph Font"/>
     <w:uiPriority w:val="1"/>
     <w:semiHidden/>
     <w:unhideWhenUsed/>
   </w:style>
-  <w:style w:type="table" w:default="1" w:styleId="TableNormal">
+  <w:style w:type="table" w:default="1" w:styleId="Tabelanormal">
     <w:name w:val="Normal Table"/>
     <w:uiPriority w:val="99"/>
     <w:semiHidden/>
@@ -14035,7 +14047,7 @@
       </w:tblCellMar>
     </w:tblPr>
   </w:style>
-  <w:style w:type="numbering" w:default="1" w:styleId="NoList">
+  <w:style w:type="numbering" w:default="1" w:styleId="Semlista">
     <w:name w:val="No List"/>
     <w:uiPriority w:val="99"/>
     <w:semiHidden/>
@@ -14043,7 +14055,7 @@
   </w:style>
   <w:style w:type="paragraph" w:customStyle="1" w:styleId="Requisito">
     <w:name w:val="Requisito"/>
-    <w:basedOn w:val="Heading3"/>
+    <w:basedOn w:val="Ttulo3"/>
     <w:next w:val="Normal"/>
     <w:pPr>
       <w:numPr>
@@ -14060,7 +14072,7 @@
       <w:jc w:val="center"/>
     </w:pPr>
   </w:style>
-  <w:style w:type="paragraph" w:styleId="ListNumber">
+  <w:style w:type="paragraph" w:styleId="Numerada">
     <w:name w:val="List Number"/>
     <w:basedOn w:val="Normal"/>
     <w:semiHidden/>
@@ -14078,7 +14090,7 @@
   </w:style>
   <w:style w:type="paragraph" w:customStyle="1" w:styleId="TituloApendice">
     <w:name w:val="TituloApendice"/>
-    <w:basedOn w:val="Heading1"/>
+    <w:basedOn w:val="Ttulo1"/>
     <w:next w:val="Normal"/>
     <w:pPr>
       <w:numPr>
@@ -14106,10 +14118,10 @@
       <w:lang w:val="en-US"/>
     </w:rPr>
   </w:style>
-  <w:style w:type="paragraph" w:styleId="BodyText">
+  <w:style w:type="paragraph" w:styleId="Corpodetexto">
     <w:name w:val="Body Text"/>
     <w:basedOn w:val="Normal"/>
-    <w:link w:val="BodyTextChar1"/>
+    <w:link w:val="CorpodetextoChar"/>
     <w:pPr>
       <w:jc w:val="both"/>
     </w:pPr>
@@ -14118,7 +14130,7 @@
       <w:sz w:val="20"/>
     </w:rPr>
   </w:style>
-  <w:style w:type="paragraph" w:styleId="TOC4">
+  <w:style w:type="paragraph" w:styleId="Sumrio4">
     <w:name w:val="toc 4"/>
     <w:basedOn w:val="Normal"/>
     <w:next w:val="Normal"/>
@@ -14193,7 +14205,7 @@
       <w:u w:val="single"/>
     </w:rPr>
   </w:style>
-  <w:style w:type="paragraph" w:styleId="TOC1">
+  <w:style w:type="paragraph" w:styleId="Sumrio1">
     <w:name w:val="toc 1"/>
     <w:basedOn w:val="Normal"/>
     <w:next w:val="Normal"/>
@@ -14216,7 +14228,7 @@
       <w:szCs w:val="20"/>
     </w:rPr>
   </w:style>
-  <w:style w:type="paragraph" w:styleId="TOC2">
+  <w:style w:type="paragraph" w:styleId="Sumrio2">
     <w:name w:val="toc 2"/>
     <w:basedOn w:val="Normal"/>
     <w:next w:val="Normal"/>
@@ -14232,7 +14244,7 @@
       <w:szCs w:val="20"/>
     </w:rPr>
   </w:style>
-  <w:style w:type="paragraph" w:styleId="TOC3">
+  <w:style w:type="paragraph" w:styleId="Sumrio3">
     <w:name w:val="toc 3"/>
     <w:basedOn w:val="Normal"/>
     <w:next w:val="Normal"/>
@@ -14248,7 +14260,7 @@
       <w:szCs w:val="20"/>
     </w:rPr>
   </w:style>
-  <w:style w:type="paragraph" w:styleId="ListBullet">
+  <w:style w:type="paragraph" w:styleId="Commarcadores">
     <w:name w:val="List Bullet"/>
     <w:basedOn w:val="Normal"/>
     <w:autoRedefine/>
@@ -14277,10 +14289,10 @@
       <w:sz w:val="24"/>
     </w:rPr>
   </w:style>
-  <w:style w:type="paragraph" w:styleId="BodyText3">
+  <w:style w:type="paragraph" w:styleId="Corpodetexto3">
     <w:name w:val="Body Text 3"/>
     <w:basedOn w:val="Normal"/>
-    <w:link w:val="BodyText3Char"/>
+    <w:link w:val="Corpodetexto3Char"/>
     <w:pPr>
       <w:spacing w:before="60" w:after="60"/>
       <w:jc w:val="both"/>
@@ -14290,10 +14302,10 @@
       <w:szCs w:val="20"/>
     </w:rPr>
   </w:style>
-  <w:style w:type="paragraph" w:styleId="BodyText2">
+  <w:style w:type="paragraph" w:styleId="Corpodetexto2">
     <w:name w:val="Body Text 2"/>
     <w:basedOn w:val="Normal"/>
-    <w:link w:val="BodyText2Char1"/>
+    <w:link w:val="Corpodetexto2Char"/>
     <w:pPr>
       <w:spacing w:before="60" w:after="60"/>
       <w:jc w:val="both"/>
@@ -14305,15 +14317,15 @@
   </w:style>
   <w:style w:type="paragraph" w:customStyle="1" w:styleId="Titulo1">
     <w:name w:val="Titulo1"/>
-    <w:basedOn w:val="Title"/>
+    <w:basedOn w:val="Ttulo"/>
     <w:pPr>
       <w:jc w:val="right"/>
     </w:pPr>
   </w:style>
-  <w:style w:type="paragraph" w:styleId="Title">
+  <w:style w:type="paragraph" w:styleId="Ttulo">
     <w:name w:val="Title"/>
     <w:basedOn w:val="Normal"/>
-    <w:link w:val="TitleChar"/>
+    <w:link w:val="TtuloChar"/>
     <w:qFormat/>
     <w:pPr>
       <w:spacing w:before="240" w:after="60"/>
@@ -14329,10 +14341,10 @@
       <w:szCs w:val="32"/>
     </w:rPr>
   </w:style>
-  <w:style w:type="paragraph" w:styleId="Header">
+  <w:style w:type="paragraph" w:styleId="Cabealho">
     <w:name w:val="header"/>
     <w:basedOn w:val="Normal"/>
-    <w:link w:val="HeaderChar"/>
+    <w:link w:val="CabealhoChar"/>
     <w:uiPriority w:val="99"/>
     <w:pPr>
       <w:tabs>
@@ -14348,10 +14360,10 @@
       <w:szCs w:val="20"/>
     </w:rPr>
   </w:style>
-  <w:style w:type="paragraph" w:styleId="Footer">
+  <w:style w:type="paragraph" w:styleId="Rodap">
     <w:name w:val="footer"/>
     <w:basedOn w:val="Normal"/>
-    <w:link w:val="FooterChar"/>
+    <w:link w:val="RodapChar"/>
     <w:uiPriority w:val="99"/>
     <w:pPr>
       <w:tabs>
@@ -14367,14 +14379,14 @@
       <w:szCs w:val="20"/>
     </w:rPr>
   </w:style>
-  <w:style w:type="character" w:styleId="PageNumber">
+  <w:style w:type="character" w:styleId="Nmerodepgina">
     <w:name w:val="page number"/>
-    <w:basedOn w:val="DefaultParagraphFont"/>
+    <w:basedOn w:val="Fontepargpadro"/>
   </w:style>
-  <w:style w:type="paragraph" w:styleId="BodyTextIndent">
+  <w:style w:type="paragraph" w:styleId="Recuodecorpodetexto">
     <w:name w:val="Body Text Indent"/>
     <w:basedOn w:val="Normal"/>
-    <w:link w:val="BodyTextIndentChar"/>
+    <w:link w:val="RecuodecorpodetextoChar"/>
     <w:pPr>
       <w:ind w:firstLine="720"/>
       <w:jc w:val="both"/>
@@ -14384,7 +14396,7 @@
       <w:sz w:val="20"/>
     </w:rPr>
   </w:style>
-  <w:style w:type="paragraph" w:styleId="TOC9">
+  <w:style w:type="paragraph" w:styleId="Sumrio9">
     <w:name w:val="toc 9"/>
     <w:basedOn w:val="Normal"/>
     <w:next w:val="Normal"/>
@@ -14397,7 +14409,7 @@
       <w:sz w:val="18"/>
     </w:rPr>
   </w:style>
-  <w:style w:type="paragraph" w:styleId="Caption">
+  <w:style w:type="paragraph" w:styleId="Legenda">
     <w:name w:val="caption"/>
     <w:basedOn w:val="Normal"/>
     <w:next w:val="Normal"/>
@@ -14411,7 +14423,7 @@
       <w:szCs w:val="20"/>
     </w:rPr>
   </w:style>
-  <w:style w:type="paragraph" w:styleId="ListParagraph">
+  <w:style w:type="paragraph" w:styleId="PargrafodaLista">
     <w:name w:val="List Paragraph"/>
     <w:basedOn w:val="Normal"/>
     <w:uiPriority w:val="34"/>
@@ -14430,9 +14442,9 @@
       <w:lang w:val="en-US" w:eastAsia="en-US"/>
     </w:rPr>
   </w:style>
-  <w:style w:type="table" w:styleId="TableGrid">
+  <w:style w:type="table" w:styleId="Tabelacomgrade">
     <w:name w:val="Table Grid"/>
-    <w:basedOn w:val="TableNormal"/>
+    <w:basedOn w:val="Tabelanormal"/>
     <w:uiPriority w:val="59"/>
     <w:rsid w:val="009C38A1"/>
     <w:rPr>
@@ -14452,10 +14464,10 @@
       </w:tblBorders>
     </w:tblPr>
   </w:style>
-  <w:style w:type="paragraph" w:styleId="BalloonText">
+  <w:style w:type="paragraph" w:styleId="Textodebalo">
     <w:name w:val="Balloon Text"/>
     <w:basedOn w:val="Normal"/>
-    <w:link w:val="BalloonTextChar"/>
+    <w:link w:val="TextodebaloChar"/>
     <w:uiPriority w:val="99"/>
     <w:unhideWhenUsed/>
     <w:rsid w:val="00DF0A59"/>
@@ -14465,10 +14477,10 @@
       <w:szCs w:val="16"/>
     </w:rPr>
   </w:style>
-  <w:style w:type="character" w:customStyle="1" w:styleId="BalloonTextChar">
-    <w:name w:val="Balloon Text Char"/>
-    <w:basedOn w:val="DefaultParagraphFont"/>
-    <w:link w:val="BalloonText"/>
+  <w:style w:type="character" w:customStyle="1" w:styleId="TextodebaloChar">
+    <w:name w:val="Texto de balão Char"/>
+    <w:basedOn w:val="Fontepargpadro"/>
+    <w:link w:val="Textodebalo"/>
     <w:uiPriority w:val="99"/>
     <w:rsid w:val="00DF0A59"/>
     <w:rPr>
@@ -14477,9 +14489,9 @@
       <w:szCs w:val="16"/>
     </w:rPr>
   </w:style>
-  <w:style w:type="paragraph" w:styleId="TOCHeading">
+  <w:style w:type="paragraph" w:styleId="CabealhodoSumrio">
     <w:name w:val="TOC Heading"/>
-    <w:basedOn w:val="Heading1"/>
+    <w:basedOn w:val="Ttulo1"/>
     <w:next w:val="Normal"/>
     <w:uiPriority w:val="39"/>
     <w:unhideWhenUsed/>
@@ -14509,9 +14521,9 @@
       <w:szCs w:val="28"/>
     </w:rPr>
   </w:style>
-  <w:style w:type="table" w:styleId="MediumGrid1">
+  <w:style w:type="table" w:styleId="GradeMdia1">
     <w:name w:val="Medium Grid 1"/>
-    <w:basedOn w:val="TableNormal"/>
+    <w:basedOn w:val="Tabelanormal"/>
     <w:uiPriority w:val="67"/>
     <w:rsid w:val="00D07B4E"/>
     <w:rPr>
@@ -14578,9 +14590,9 @@
       </w:tcPr>
     </w:tblStylePr>
   </w:style>
-  <w:style w:type="table" w:styleId="MediumGrid3">
+  <w:style w:type="table" w:styleId="GradeMdia3">
     <w:name w:val="Medium Grid 3"/>
-    <w:basedOn w:val="TableNormal"/>
+    <w:basedOn w:val="Tabelanormal"/>
     <w:uiPriority w:val="69"/>
     <w:rsid w:val="00D07B4E"/>
     <w:rPr>
@@ -14715,9 +14727,9 @@
       </w:tcPr>
     </w:tblStylePr>
   </w:style>
-  <w:style w:type="table" w:styleId="TableList1">
+  <w:style w:type="table" w:styleId="Tabelaemlista1">
     <w:name w:val="Table List 1"/>
-    <w:basedOn w:val="TableNormal"/>
+    <w:basedOn w:val="Tabelanormal"/>
     <w:rsid w:val="00D07B4E"/>
     <w:tblPr>
       <w:tblStyleRowBandSize w:val="1"/>
@@ -14795,9 +14807,9 @@
       </w:tcPr>
     </w:tblStylePr>
   </w:style>
-  <w:style w:type="table" w:styleId="LightGrid">
+  <w:style w:type="table" w:styleId="GradeClara">
     <w:name w:val="Light Grid"/>
-    <w:basedOn w:val="TableNormal"/>
+    <w:basedOn w:val="Tabelanormal"/>
     <w:uiPriority w:val="62"/>
     <w:rsid w:val="00D07B4E"/>
     <w:rPr>
@@ -14921,7 +14933,7 @@
       </w:tcPr>
     </w:tblStylePr>
   </w:style>
-  <w:style w:type="character" w:styleId="CommentReference">
+  <w:style w:type="character" w:styleId="Refdecomentrio">
     <w:name w:val="annotation reference"/>
     <w:uiPriority w:val="99"/>
     <w:semiHidden/>
@@ -14932,10 +14944,10 @@
       <w:szCs w:val="16"/>
     </w:rPr>
   </w:style>
-  <w:style w:type="paragraph" w:styleId="CommentText">
+  <w:style w:type="paragraph" w:styleId="Textodecomentrio">
     <w:name w:val="annotation text"/>
     <w:basedOn w:val="Normal"/>
-    <w:link w:val="CommentTextChar"/>
+    <w:link w:val="TextodecomentrioChar"/>
     <w:uiPriority w:val="99"/>
     <w:semiHidden/>
     <w:unhideWhenUsed/>
@@ -14945,19 +14957,19 @@
       <w:szCs w:val="20"/>
     </w:rPr>
   </w:style>
-  <w:style w:type="character" w:customStyle="1" w:styleId="CommentTextChar">
-    <w:name w:val="Comment Text Char"/>
-    <w:basedOn w:val="DefaultParagraphFont"/>
-    <w:link w:val="CommentText"/>
+  <w:style w:type="character" w:customStyle="1" w:styleId="TextodecomentrioChar">
+    <w:name w:val="Texto de comentário Char"/>
+    <w:basedOn w:val="Fontepargpadro"/>
+    <w:link w:val="Textodecomentrio"/>
     <w:uiPriority w:val="99"/>
     <w:semiHidden/>
     <w:rsid w:val="00D07B4E"/>
   </w:style>
-  <w:style w:type="paragraph" w:styleId="CommentSubject">
+  <w:style w:type="paragraph" w:styleId="Assuntodocomentrio">
     <w:name w:val="annotation subject"/>
-    <w:basedOn w:val="CommentText"/>
-    <w:next w:val="CommentText"/>
-    <w:link w:val="CommentSubjectChar"/>
+    <w:basedOn w:val="Textodecomentrio"/>
+    <w:next w:val="Textodecomentrio"/>
+    <w:link w:val="AssuntodocomentrioChar"/>
     <w:uiPriority w:val="99"/>
     <w:semiHidden/>
     <w:unhideWhenUsed/>
@@ -14967,10 +14979,10 @@
       <w:bCs/>
     </w:rPr>
   </w:style>
-  <w:style w:type="character" w:customStyle="1" w:styleId="CommentSubjectChar">
-    <w:name w:val="Comment Subject Char"/>
-    <w:basedOn w:val="CommentTextChar"/>
-    <w:link w:val="CommentSubject"/>
+  <w:style w:type="character" w:customStyle="1" w:styleId="AssuntodocomentrioChar">
+    <w:name w:val="Assunto do comentário Char"/>
+    <w:basedOn w:val="TextodecomentrioChar"/>
+    <w:link w:val="Assuntodocomentrio"/>
     <w:uiPriority w:val="99"/>
     <w:semiHidden/>
     <w:rsid w:val="00D07B4E"/>
@@ -14979,7 +14991,7 @@
       <w:bCs/>
     </w:rPr>
   </w:style>
-  <w:style w:type="paragraph" w:styleId="Revision">
+  <w:style w:type="paragraph" w:styleId="Reviso">
     <w:name w:val="Revision"/>
     <w:hidden/>
     <w:uiPriority w:val="99"/>
@@ -14990,9 +15002,9 @@
       <w:szCs w:val="24"/>
     </w:rPr>
   </w:style>
-  <w:style w:type="table" w:styleId="MediumShading1-Accent3">
+  <w:style w:type="table" w:styleId="SombreamentoMdio1-nfase3">
     <w:name w:val="Medium Shading 1 Accent 3"/>
-    <w:basedOn w:val="TableNormal"/>
+    <w:basedOn w:val="Tabelanormal"/>
     <w:uiPriority w:val="63"/>
     <w:rsid w:val="00D07B4E"/>
     <w:rPr>
@@ -15095,7 +15107,7 @@
   </w:style>
   <w:style w:type="table" w:customStyle="1" w:styleId="TabeladeLista31">
     <w:name w:val="Tabela de Lista 31"/>
-    <w:basedOn w:val="TableNormal"/>
+    <w:basedOn w:val="Tabelanormal"/>
     <w:uiPriority w:val="48"/>
     <w:rsid w:val="00D07B4E"/>
     <w:tblPr>
@@ -15216,7 +15228,7 @@
   </w:style>
   <w:style w:type="table" w:customStyle="1" w:styleId="TabeladeGrade1Clara-nfase11">
     <w:name w:val="Tabela de Grade 1 Clara - Ênfase 11"/>
-    <w:basedOn w:val="TableNormal"/>
+    <w:basedOn w:val="Tabelanormal"/>
     <w:uiPriority w:val="46"/>
     <w:rsid w:val="00D07B4E"/>
     <w:tblPr>
@@ -15268,9 +15280,9 @@
       </w:rPr>
     </w:tblStylePr>
   </w:style>
-  <w:style w:type="character" w:customStyle="1" w:styleId="Heading1Char">
-    <w:name w:val="Heading 1 Char"/>
-    <w:link w:val="Heading1"/>
+  <w:style w:type="character" w:customStyle="1" w:styleId="Ttulo1Char">
+    <w:name w:val="Título 1 Char"/>
+    <w:link w:val="Ttulo1"/>
     <w:rsid w:val="00D07B4E"/>
     <w:rPr>
       <w:rFonts w:ascii="Arial" w:hAnsi="Arial"/>
@@ -15280,9 +15292,9 @@
       <w:shd w:val="pct5" w:color="auto" w:fill="FFFFFF"/>
     </w:rPr>
   </w:style>
-  <w:style w:type="character" w:customStyle="1" w:styleId="Heading2Char">
-    <w:name w:val="Heading 2 Char"/>
-    <w:link w:val="Heading2"/>
+  <w:style w:type="character" w:customStyle="1" w:styleId="Ttulo2Char">
+    <w:name w:val="Título 2 Char"/>
+    <w:link w:val="Ttulo2"/>
     <w:rsid w:val="00D07B4E"/>
     <w:rPr>
       <w:rFonts w:ascii="Arial" w:hAnsi="Arial"/>
@@ -15290,9 +15302,9 @@
       <w:sz w:val="26"/>
     </w:rPr>
   </w:style>
-  <w:style w:type="character" w:customStyle="1" w:styleId="Heading3Char">
-    <w:name w:val="Heading 3 Char"/>
-    <w:link w:val="Heading3"/>
+  <w:style w:type="character" w:customStyle="1" w:styleId="Ttulo3Char">
+    <w:name w:val="Título 3 Char"/>
+    <w:link w:val="Ttulo3"/>
     <w:rsid w:val="00D07B4E"/>
     <w:rPr>
       <w:rFonts w:ascii="Arial" w:hAnsi="Arial"/>
@@ -15300,61 +15312,61 @@
       <w:sz w:val="24"/>
     </w:rPr>
   </w:style>
-  <w:style w:type="character" w:customStyle="1" w:styleId="Heading4Char">
-    <w:name w:val="Heading 4 Char"/>
-    <w:link w:val="Heading4"/>
+  <w:style w:type="character" w:customStyle="1" w:styleId="Ttulo4Char">
+    <w:name w:val="Título 4 Char"/>
+    <w:link w:val="Ttulo4"/>
     <w:rsid w:val="00D07B4E"/>
     <w:rPr>
       <w:rFonts w:ascii="Arial" w:hAnsi="Arial"/>
       <w:sz w:val="24"/>
     </w:rPr>
   </w:style>
-  <w:style w:type="character" w:customStyle="1" w:styleId="Heading5Char">
-    <w:name w:val="Heading 5 Char"/>
-    <w:link w:val="Heading5"/>
+  <w:style w:type="character" w:customStyle="1" w:styleId="Ttulo5Char">
+    <w:name w:val="Título 5 Char"/>
+    <w:link w:val="Ttulo5"/>
     <w:rsid w:val="00D07B4E"/>
     <w:rPr>
       <w:rFonts w:ascii="Arial" w:hAnsi="Arial"/>
       <w:sz w:val="24"/>
     </w:rPr>
   </w:style>
-  <w:style w:type="character" w:customStyle="1" w:styleId="Heading6Char">
-    <w:name w:val="Heading 6 Char"/>
-    <w:link w:val="Heading6"/>
+  <w:style w:type="character" w:customStyle="1" w:styleId="Ttulo6Char">
+    <w:name w:val="Título 6 Char"/>
+    <w:link w:val="Ttulo6"/>
     <w:rsid w:val="00D07B4E"/>
     <w:rPr>
       <w:rFonts w:ascii="Arial" w:hAnsi="Arial"/>
       <w:sz w:val="22"/>
     </w:rPr>
   </w:style>
-  <w:style w:type="character" w:customStyle="1" w:styleId="Heading7Char">
-    <w:name w:val="Heading 7 Char"/>
-    <w:link w:val="Heading7"/>
+  <w:style w:type="character" w:customStyle="1" w:styleId="Ttulo7Char">
+    <w:name w:val="Título 7 Char"/>
+    <w:link w:val="Ttulo7"/>
     <w:rsid w:val="00D07B4E"/>
     <w:rPr>
       <w:rFonts w:ascii="Arial" w:hAnsi="Arial"/>
       <w:sz w:val="22"/>
     </w:rPr>
   </w:style>
-  <w:style w:type="character" w:customStyle="1" w:styleId="Heading8Char">
-    <w:name w:val="Heading 8 Char"/>
-    <w:link w:val="Heading8"/>
+  <w:style w:type="character" w:customStyle="1" w:styleId="Ttulo8Char">
+    <w:name w:val="Título 8 Char"/>
+    <w:link w:val="Ttulo8"/>
     <w:rsid w:val="00D07B4E"/>
     <w:rPr>
       <w:rFonts w:ascii="Arial" w:hAnsi="Arial"/>
     </w:rPr>
   </w:style>
-  <w:style w:type="character" w:customStyle="1" w:styleId="Heading9Char">
-    <w:name w:val="Heading 9 Char"/>
-    <w:link w:val="Heading9"/>
+  <w:style w:type="character" w:customStyle="1" w:styleId="Ttulo9Char">
+    <w:name w:val="Título 9 Char"/>
+    <w:link w:val="Ttulo9"/>
     <w:rsid w:val="00D07B4E"/>
     <w:rPr>
       <w:rFonts w:ascii="Arial" w:hAnsi="Arial"/>
     </w:rPr>
   </w:style>
-  <w:style w:type="character" w:customStyle="1" w:styleId="TitleChar">
-    <w:name w:val="Title Char"/>
-    <w:link w:val="Title"/>
+  <w:style w:type="character" w:customStyle="1" w:styleId="TtuloChar">
+    <w:name w:val="Título Char"/>
+    <w:link w:val="Ttulo"/>
     <w:rsid w:val="00D07B4E"/>
     <w:rPr>
       <w:rFonts w:ascii="Arial" w:hAnsi="Arial" w:cs="Arial"/>
@@ -15381,10 +15393,10 @@
       <w:szCs w:val="20"/>
     </w:rPr>
   </w:style>
-  <w:style w:type="paragraph" w:styleId="Subtitle">
+  <w:style w:type="paragraph" w:styleId="Subttulo">
     <w:name w:val="Subtitle"/>
     <w:basedOn w:val="Normal"/>
-    <w:link w:val="SubtitleChar"/>
+    <w:link w:val="SubttuloChar"/>
     <w:uiPriority w:val="99"/>
     <w:qFormat/>
     <w:rsid w:val="00D07B4E"/>
@@ -15398,10 +15410,10 @@
       <w:szCs w:val="20"/>
     </w:rPr>
   </w:style>
-  <w:style w:type="character" w:customStyle="1" w:styleId="SubtitleChar">
-    <w:name w:val="Subtitle Char"/>
-    <w:basedOn w:val="DefaultParagraphFont"/>
-    <w:link w:val="Subtitle"/>
+  <w:style w:type="character" w:customStyle="1" w:styleId="SubttuloChar">
+    <w:name w:val="Subtítulo Char"/>
+    <w:basedOn w:val="Fontepargpadro"/>
+    <w:link w:val="Subttulo"/>
     <w:uiPriority w:val="99"/>
     <w:rsid w:val="00D07B4E"/>
     <w:rPr>
@@ -15451,18 +15463,18 @@
       <w:u w:val="single"/>
     </w:rPr>
   </w:style>
-  <w:style w:type="character" w:customStyle="1" w:styleId="BodyTextChar1">
-    <w:name w:val="Body Text Char1"/>
-    <w:link w:val="BodyText"/>
+  <w:style w:type="character" w:customStyle="1" w:styleId="CorpodetextoChar">
+    <w:name w:val="Corpo de texto Char"/>
+    <w:link w:val="Corpodetexto"/>
     <w:rsid w:val="00D07B4E"/>
     <w:rPr>
       <w:rFonts w:ascii="Arial" w:hAnsi="Arial"/>
       <w:szCs w:val="24"/>
     </w:rPr>
   </w:style>
-  <w:style w:type="character" w:customStyle="1" w:styleId="BodyTextIndentChar">
-    <w:name w:val="Body Text Indent Char"/>
-    <w:link w:val="BodyTextIndent"/>
+  <w:style w:type="character" w:customStyle="1" w:styleId="RecuodecorpodetextoChar">
+    <w:name w:val="Recuo de corpo de texto Char"/>
+    <w:link w:val="Recuodecorpodetexto"/>
     <w:rsid w:val="00D07B4E"/>
     <w:rPr>
       <w:rFonts w:ascii="Arial" w:hAnsi="Arial"/>
@@ -15538,7 +15550,7 @@
   </w:style>
   <w:style w:type="paragraph" w:customStyle="1" w:styleId="ndice">
     <w:name w:val="Índice"/>
-    <w:basedOn w:val="Heading1"/>
+    <w:basedOn w:val="Ttulo1"/>
     <w:rsid w:val="00D07B4E"/>
     <w:pPr>
       <w:pBdr>
@@ -15640,10 +15652,10 @@
       <w:szCs w:val="20"/>
     </w:rPr>
   </w:style>
-  <w:style w:type="paragraph" w:styleId="BodyTextIndent2">
+  <w:style w:type="paragraph" w:styleId="Recuodecorpodetexto2">
     <w:name w:val="Body Text Indent 2"/>
     <w:basedOn w:val="Normal"/>
-    <w:link w:val="BodyTextIndent2Char"/>
+    <w:link w:val="Recuodecorpodetexto2Char"/>
     <w:rsid w:val="00D07B4E"/>
     <w:pPr>
       <w:spacing w:after="120" w:line="480" w:lineRule="auto"/>
@@ -15655,10 +15667,10 @@
       <w:szCs w:val="20"/>
     </w:rPr>
   </w:style>
-  <w:style w:type="character" w:customStyle="1" w:styleId="BodyTextIndent2Char">
-    <w:name w:val="Body Text Indent 2 Char"/>
-    <w:basedOn w:val="DefaultParagraphFont"/>
-    <w:link w:val="BodyTextIndent2"/>
+  <w:style w:type="character" w:customStyle="1" w:styleId="Recuodecorpodetexto2Char">
+    <w:name w:val="Recuo de corpo de texto 2 Char"/>
+    <w:basedOn w:val="Fontepargpadro"/>
+    <w:link w:val="Recuodecorpodetexto2"/>
     <w:rsid w:val="00D07B4E"/>
     <w:rPr>
       <w:rFonts w:ascii="Tahoma" w:hAnsi="Tahoma"/>
@@ -15680,19 +15692,19 @@
       <w:szCs w:val="20"/>
     </w:rPr>
   </w:style>
-  <w:style w:type="character" w:customStyle="1" w:styleId="BodyText3Char">
-    <w:name w:val="Body Text 3 Char"/>
-    <w:link w:val="BodyText3"/>
+  <w:style w:type="character" w:customStyle="1" w:styleId="Corpodetexto3Char">
+    <w:name w:val="Corpo de texto 3 Char"/>
+    <w:link w:val="Corpodetexto3"/>
     <w:rsid w:val="00D07B4E"/>
     <w:rPr>
       <w:color w:val="0000FF"/>
       <w:sz w:val="24"/>
     </w:rPr>
   </w:style>
-  <w:style w:type="paragraph" w:styleId="BodyTextIndent3">
+  <w:style w:type="paragraph" w:styleId="Recuodecorpodetexto3">
     <w:name w:val="Body Text Indent 3"/>
     <w:basedOn w:val="Normal"/>
-    <w:link w:val="BodyTextIndent3Char"/>
+    <w:link w:val="Recuodecorpodetexto3Char"/>
     <w:rsid w:val="00D07B4E"/>
     <w:pPr>
       <w:spacing w:after="120"/>
@@ -15704,10 +15716,10 @@
       <w:szCs w:val="20"/>
     </w:rPr>
   </w:style>
-  <w:style w:type="character" w:customStyle="1" w:styleId="BodyTextIndent3Char">
-    <w:name w:val="Body Text Indent 3 Char"/>
-    <w:basedOn w:val="DefaultParagraphFont"/>
-    <w:link w:val="BodyTextIndent3"/>
+  <w:style w:type="character" w:customStyle="1" w:styleId="Recuodecorpodetexto3Char">
+    <w:name w:val="Recuo de corpo de texto 3 Char"/>
+    <w:basedOn w:val="Fontepargpadro"/>
+    <w:link w:val="Recuodecorpodetexto3"/>
     <w:rsid w:val="00D07B4E"/>
     <w:rPr>
       <w:rFonts w:ascii="Tahoma" w:hAnsi="Tahoma"/>
@@ -15716,7 +15728,7 @@
   </w:style>
   <w:style w:type="paragraph" w:customStyle="1" w:styleId="TITULOCHAHAD1">
     <w:name w:val="TITULO CHAHAD 1"/>
-    <w:basedOn w:val="Heading2"/>
+    <w:basedOn w:val="Ttulo2"/>
     <w:autoRedefine/>
     <w:rsid w:val="00D07B4E"/>
     <w:pPr>
@@ -15773,7 +15785,7 @@
   </w:style>
   <w:style w:type="paragraph" w:customStyle="1" w:styleId="EstiloCorpodetextoAzul">
     <w:name w:val="Estilo Corpo de texto + Azul"/>
-    <w:basedOn w:val="BodyText"/>
+    <w:basedOn w:val="Corpodetexto"/>
     <w:rsid w:val="00D07B4E"/>
     <w:pPr>
       <w:spacing w:after="120"/>
@@ -15797,7 +15809,7 @@
   </w:style>
   <w:style w:type="paragraph" w:customStyle="1" w:styleId="EstiloTtulo3esquerdaesquerda0cm">
     <w:name w:val="Estilo Título 3 + À esquerda À esquerda:  0 cm"/>
-    <w:basedOn w:val="Heading3"/>
+    <w:basedOn w:val="Ttulo3"/>
     <w:autoRedefine/>
     <w:rsid w:val="00D07B4E"/>
     <w:pPr>
@@ -15848,10 +15860,10 @@
       <w:szCs w:val="20"/>
     </w:rPr>
   </w:style>
-  <w:style w:type="paragraph" w:styleId="FootnoteText">
+  <w:style w:type="paragraph" w:styleId="Textodenotaderodap">
     <w:name w:val="footnote text"/>
     <w:basedOn w:val="Normal"/>
-    <w:link w:val="FootnoteTextChar"/>
+    <w:link w:val="TextodenotaderodapChar"/>
     <w:semiHidden/>
     <w:rsid w:val="00D07B4E"/>
     <w:rPr>
@@ -15860,17 +15872,17 @@
       <w:szCs w:val="20"/>
     </w:rPr>
   </w:style>
-  <w:style w:type="character" w:customStyle="1" w:styleId="FootnoteTextChar">
-    <w:name w:val="Footnote Text Char"/>
-    <w:basedOn w:val="DefaultParagraphFont"/>
-    <w:link w:val="FootnoteText"/>
+  <w:style w:type="character" w:customStyle="1" w:styleId="TextodenotaderodapChar">
+    <w:name w:val="Texto de nota de rodapé Char"/>
+    <w:basedOn w:val="Fontepargpadro"/>
+    <w:link w:val="Textodenotaderodap"/>
     <w:semiHidden/>
     <w:rsid w:val="00D07B4E"/>
     <w:rPr>
       <w:rFonts w:ascii="Verdana" w:hAnsi="Verdana"/>
     </w:rPr>
   </w:style>
-  <w:style w:type="character" w:styleId="FootnoteReference">
+  <w:style w:type="character" w:styleId="Refdenotaderodap">
     <w:name w:val="footnote reference"/>
     <w:semiHidden/>
     <w:rsid w:val="00D07B4E"/>
@@ -15901,18 +15913,18 @@
       <w:szCs w:val="20"/>
     </w:rPr>
   </w:style>
-  <w:style w:type="character" w:customStyle="1" w:styleId="HeaderChar">
-    <w:name w:val="Header Char"/>
-    <w:link w:val="Header"/>
+  <w:style w:type="character" w:customStyle="1" w:styleId="CabealhoChar">
+    <w:name w:val="Cabeçalho Char"/>
+    <w:link w:val="Cabealho"/>
     <w:uiPriority w:val="99"/>
     <w:rsid w:val="00D07B4E"/>
     <w:rPr>
       <w:rFonts w:ascii="Arial" w:hAnsi="Arial"/>
     </w:rPr>
   </w:style>
-  <w:style w:type="character" w:customStyle="1" w:styleId="FooterChar">
-    <w:name w:val="Footer Char"/>
-    <w:link w:val="Footer"/>
+  <w:style w:type="character" w:customStyle="1" w:styleId="RodapChar">
+    <w:name w:val="Rodapé Char"/>
+    <w:link w:val="Rodap"/>
     <w:uiPriority w:val="99"/>
     <w:rsid w:val="00D07B4E"/>
     <w:rPr>
@@ -15935,11 +15947,11 @@
       <w:szCs w:val="24"/>
     </w:rPr>
   </w:style>
-  <w:style w:type="paragraph" w:styleId="HTMLPreformatted">
+  <w:style w:type="paragraph" w:styleId="Pr-formataoHTML">
     <w:name w:val="HTML Preformatted"/>
     <w:basedOn w:val="Default"/>
     <w:next w:val="Default"/>
-    <w:link w:val="HTMLPreformattedChar"/>
+    <w:link w:val="Pr-formataoHTMLChar"/>
     <w:uiPriority w:val="99"/>
     <w:rsid w:val="00D07B4E"/>
     <w:rPr>
@@ -15947,10 +15959,10 @@
       <w:color w:val="auto"/>
     </w:rPr>
   </w:style>
-  <w:style w:type="character" w:customStyle="1" w:styleId="HTMLPreformattedChar">
-    <w:name w:val="HTML Preformatted Char"/>
-    <w:basedOn w:val="DefaultParagraphFont"/>
-    <w:link w:val="HTMLPreformatted"/>
+  <w:style w:type="character" w:customStyle="1" w:styleId="Pr-formataoHTMLChar">
+    <w:name w:val="Pré-formatação HTML Char"/>
+    <w:basedOn w:val="Fontepargpadro"/>
+    <w:link w:val="Pr-formataoHTML"/>
     <w:uiPriority w:val="99"/>
     <w:rsid w:val="00D07B4E"/>
     <w:rPr>
@@ -15961,7 +15973,7 @@
   </w:style>
   <w:style w:type="table" w:customStyle="1" w:styleId="SombreamentoClaro-nfase11">
     <w:name w:val="Sombreamento Claro - Ênfase 11"/>
-    <w:basedOn w:val="TableNormal"/>
+    <w:basedOn w:val="Tabelanormal"/>
     <w:uiPriority w:val="60"/>
     <w:rsid w:val="00D07B4E"/>
     <w:rPr>
@@ -16052,9 +16064,9 @@
       </w:tcPr>
     </w:tblStylePr>
   </w:style>
-  <w:style w:type="table" w:styleId="MediumShading1-Accent5">
+  <w:style w:type="table" w:styleId="SombreamentoMdio1-nfase5">
     <w:name w:val="Medium Shading 1 Accent 5"/>
-    <w:basedOn w:val="TableNormal"/>
+    <w:basedOn w:val="Tabelanormal"/>
     <w:uiPriority w:val="63"/>
     <w:rsid w:val="00D07B4E"/>
     <w:tblPr>
@@ -16150,7 +16162,7 @@
   </w:style>
   <w:style w:type="table" w:customStyle="1" w:styleId="ListaMdia1-nfase11">
     <w:name w:val="Lista Média 1 - Ênfase 11"/>
-    <w:basedOn w:val="TableNormal"/>
+    <w:basedOn w:val="Tabelanormal"/>
     <w:uiPriority w:val="65"/>
     <w:rsid w:val="00D07B4E"/>
     <w:rPr>
@@ -16224,7 +16236,7 @@
   </w:style>
   <w:style w:type="table" w:customStyle="1" w:styleId="SombreamentoMdio1-nfase11">
     <w:name w:val="Sombreamento Médio 1 - Ênfase 11"/>
-    <w:basedOn w:val="TableNormal"/>
+    <w:basedOn w:val="Tabelanormal"/>
     <w:uiPriority w:val="63"/>
     <w:rsid w:val="00D07B4E"/>
     <w:tblPr>
@@ -16326,9 +16338,9 @@
       <w:spacing w:after="324"/>
     </w:pPr>
   </w:style>
-  <w:style w:type="character" w:customStyle="1" w:styleId="BodyText2Char1">
-    <w:name w:val="Body Text 2 Char1"/>
-    <w:link w:val="BodyText2"/>
+  <w:style w:type="character" w:customStyle="1" w:styleId="Corpodetexto2Char">
+    <w:name w:val="Corpo de texto 2 Char"/>
+    <w:link w:val="Corpodetexto2"/>
     <w:rsid w:val="00D07B4E"/>
     <w:rPr>
       <w:i/>
@@ -16350,7 +16362,7 @@
       <w:lang w:eastAsia="ar-SA"/>
     </w:rPr>
   </w:style>
-  <w:style w:type="paragraph" w:styleId="TOC5">
+  <w:style w:type="paragraph" w:styleId="Sumrio5">
     <w:name w:val="toc 5"/>
     <w:basedOn w:val="Normal"/>
     <w:next w:val="Normal"/>
@@ -16364,7 +16376,7 @@
       <w:szCs w:val="20"/>
     </w:rPr>
   </w:style>
-  <w:style w:type="paragraph" w:styleId="TOC6">
+  <w:style w:type="paragraph" w:styleId="Sumrio6">
     <w:name w:val="toc 6"/>
     <w:basedOn w:val="Normal"/>
     <w:next w:val="Normal"/>
@@ -16379,7 +16391,7 @@
       <w:szCs w:val="20"/>
     </w:rPr>
   </w:style>
-  <w:style w:type="paragraph" w:styleId="TOC7">
+  <w:style w:type="paragraph" w:styleId="Sumrio7">
     <w:name w:val="toc 7"/>
     <w:basedOn w:val="Normal"/>
     <w:next w:val="Normal"/>
@@ -16394,7 +16406,7 @@
       <w:szCs w:val="20"/>
     </w:rPr>
   </w:style>
-  <w:style w:type="paragraph" w:styleId="TOC8">
+  <w:style w:type="paragraph" w:styleId="Sumrio8">
     <w:name w:val="toc 8"/>
     <w:basedOn w:val="Normal"/>
     <w:next w:val="Normal"/>
@@ -16409,7 +16421,7 @@
       <w:szCs w:val="20"/>
     </w:rPr>
   </w:style>
-  <w:style w:type="paragraph" w:styleId="NoSpacing">
+  <w:style w:type="paragraph" w:styleId="SemEspaamento">
     <w:name w:val="No Spacing"/>
     <w:uiPriority w:val="1"/>
     <w:qFormat/>
@@ -16420,7 +16432,7 @@
   </w:style>
   <w:style w:type="table" w:customStyle="1" w:styleId="GradeClara-nfase11">
     <w:name w:val="Grade Clara - Ênfase 11"/>
-    <w:basedOn w:val="TableNormal"/>
+    <w:basedOn w:val="Tabelanormal"/>
     <w:uiPriority w:val="62"/>
     <w:rsid w:val="00D07B4E"/>
     <w:tblPr>
@@ -16538,7 +16550,7 @@
       </w:tcPr>
     </w:tblStylePr>
   </w:style>
-  <w:style w:type="character" w:styleId="Emphasis">
+  <w:style w:type="character" w:styleId="nfase">
     <w:name w:val="Emphasis"/>
     <w:qFormat/>
     <w:rsid w:val="00D07B4E"/>
@@ -16573,9 +16585,9 @@
     <w:name w:val="acl-entry-item-email-contents"/>
     <w:rsid w:val="00D07B4E"/>
   </w:style>
-  <w:style w:type="table" w:styleId="ColorfulGrid-Accent6">
+  <w:style w:type="table" w:styleId="GradeColorida-nfase6">
     <w:name w:val="Colorful Grid Accent 6"/>
-    <w:basedOn w:val="TableNormal"/>
+    <w:basedOn w:val="Tabelanormal"/>
     <w:uiPriority w:val="73"/>
     <w:rsid w:val="00D07B4E"/>
     <w:rPr>
@@ -16649,7 +16661,7 @@
   </w:style>
   <w:style w:type="table" w:customStyle="1" w:styleId="GradeClara-nfase12">
     <w:name w:val="Grade Clara - Ênfase 12"/>
-    <w:basedOn w:val="TableNormal"/>
+    <w:basedOn w:val="Tabelanormal"/>
     <w:uiPriority w:val="62"/>
     <w:rsid w:val="00D07B4E"/>
     <w:rPr>
@@ -16809,9 +16821,9 @@
       <w:szCs w:val="20"/>
     </w:rPr>
   </w:style>
-  <w:style w:type="table" w:styleId="LightShading-Accent3">
+  <w:style w:type="table" w:styleId="SombreamentoClaro-nfase3">
     <w:name w:val="Light Shading Accent 3"/>
-    <w:basedOn w:val="TableNormal"/>
+    <w:basedOn w:val="Tabelanormal"/>
     <w:uiPriority w:val="60"/>
     <w:rsid w:val="00D07B4E"/>
     <w:rPr>
@@ -16906,9 +16918,9 @@
       </w:tcPr>
     </w:tblStylePr>
   </w:style>
-  <w:style w:type="table" w:styleId="LightGrid-Accent3">
+  <w:style w:type="table" w:styleId="GradeClara-nfase3">
     <w:name w:val="Light Grid Accent 3"/>
-    <w:basedOn w:val="TableNormal"/>
+    <w:basedOn w:val="Tabelanormal"/>
     <w:uiPriority w:val="62"/>
     <w:rsid w:val="00D07B4E"/>
     <w:rPr>
@@ -17032,9 +17044,9 @@
       </w:tcPr>
     </w:tblStylePr>
   </w:style>
-  <w:style w:type="table" w:styleId="LightList-Accent3">
+  <w:style w:type="table" w:styleId="ListaClara-nfase3">
     <w:name w:val="Light List Accent 3"/>
-    <w:basedOn w:val="TableNormal"/>
+    <w:basedOn w:val="Tabelanormal"/>
     <w:uiPriority w:val="61"/>
     <w:rsid w:val="00D07B4E"/>
     <w:rPr>
@@ -17124,9 +17136,9 @@
       </w:tcPr>
     </w:tblStylePr>
   </w:style>
-  <w:style w:type="table" w:styleId="MediumList1-Accent3">
+  <w:style w:type="table" w:styleId="ListaMdia1-nfase3">
     <w:name w:val="Medium List 1 Accent 3"/>
-    <w:basedOn w:val="TableNormal"/>
+    <w:basedOn w:val="Tabelanormal"/>
     <w:uiPriority w:val="65"/>
     <w:rsid w:val="00D07B4E"/>
     <w:rPr>
@@ -17202,9 +17214,9 @@
       </w:tcPr>
     </w:tblStylePr>
   </w:style>
-  <w:style w:type="table" w:styleId="ColorfulGrid-Accent3">
+  <w:style w:type="table" w:styleId="GradeColorida-nfase3">
     <w:name w:val="Colorful Grid Accent 3"/>
-    <w:basedOn w:val="TableNormal"/>
+    <w:basedOn w:val="Tabelanormal"/>
     <w:uiPriority w:val="73"/>
     <w:rsid w:val="00D07B4E"/>
     <w:rPr>
@@ -17276,9 +17288,9 @@
       </w:tcPr>
     </w:tblStylePr>
   </w:style>
-  <w:style w:type="table" w:styleId="LightGrid-Accent2">
+  <w:style w:type="table" w:styleId="GradeClara-nfase2">
     <w:name w:val="Light Grid Accent 2"/>
-    <w:basedOn w:val="TableNormal"/>
+    <w:basedOn w:val="Tabelanormal"/>
     <w:uiPriority w:val="62"/>
     <w:rsid w:val="00D07B4E"/>
     <w:rPr>
@@ -17404,7 +17416,7 @@
   </w:style>
   <w:style w:type="table" w:customStyle="1" w:styleId="CIFISIO">
     <w:name w:val="CIFISIO"/>
-    <w:basedOn w:val="MediumShading1-Accent3"/>
+    <w:basedOn w:val="SombreamentoMdio1-nfase3"/>
     <w:uiPriority w:val="99"/>
     <w:qFormat/>
     <w:rsid w:val="00D07B4E"/>
@@ -17491,7 +17503,7 @@
   </w:style>
   <w:style w:type="table" w:customStyle="1" w:styleId="SombreamentoMdio11">
     <w:name w:val="Sombreamento Médio 11"/>
-    <w:basedOn w:val="TableNormal"/>
+    <w:basedOn w:val="Tabelanormal"/>
     <w:uiPriority w:val="63"/>
     <w:rsid w:val="00D07B4E"/>
     <w:rPr>
@@ -17591,10 +17603,10 @@
       </w:tcPr>
     </w:tblStylePr>
   </w:style>
-  <w:style w:type="paragraph" w:styleId="DocumentMap">
+  <w:style w:type="paragraph" w:styleId="MapadoDocumento">
     <w:name w:val="Document Map"/>
     <w:basedOn w:val="Normal"/>
-    <w:link w:val="DocumentMapChar"/>
+    <w:link w:val="MapadoDocumentoChar"/>
     <w:uiPriority w:val="99"/>
     <w:semiHidden/>
     <w:unhideWhenUsed/>
@@ -17605,10 +17617,10 @@
       <w:szCs w:val="16"/>
     </w:rPr>
   </w:style>
-  <w:style w:type="character" w:customStyle="1" w:styleId="DocumentMapChar">
-    <w:name w:val="Document Map Char"/>
-    <w:basedOn w:val="DefaultParagraphFont"/>
-    <w:link w:val="DocumentMap"/>
+  <w:style w:type="character" w:customStyle="1" w:styleId="MapadoDocumentoChar">
+    <w:name w:val="Mapa do Documento Char"/>
+    <w:basedOn w:val="Fontepargpadro"/>
+    <w:link w:val="MapadoDocumento"/>
     <w:uiPriority w:val="99"/>
     <w:semiHidden/>
     <w:rsid w:val="00D07B4E"/>
@@ -17620,7 +17632,7 @@
   </w:style>
   <w:style w:type="table" w:customStyle="1" w:styleId="TabeladeGrade6Colorida-nfase31">
     <w:name w:val="Tabela de Grade 6 Colorida - Ênfase 31"/>
-    <w:basedOn w:val="TableNormal"/>
+    <w:basedOn w:val="Tabelanormal"/>
     <w:uiPriority w:val="51"/>
     <w:rsid w:val="00D07B4E"/>
     <w:rPr>
@@ -17693,7 +17705,7 @@
   </w:style>
   <w:style w:type="table" w:customStyle="1" w:styleId="TabeladeGrade5Escura-nfase31">
     <w:name w:val="Tabela de Grade 5 Escura - Ênfase 31"/>
-    <w:basedOn w:val="TableNormal"/>
+    <w:basedOn w:val="Tabelanormal"/>
     <w:uiPriority w:val="50"/>
     <w:rsid w:val="00D07B4E"/>
     <w:rPr>
@@ -17802,7 +17814,7 @@
   </w:style>
   <w:style w:type="table" w:customStyle="1" w:styleId="TabeladeLista7Colorida-nfase11">
     <w:name w:val="Tabela de Lista 7 Colorida - Ênfase 11"/>
-    <w:basedOn w:val="TableNormal"/>
+    <w:basedOn w:val="Tabelanormal"/>
     <w:uiPriority w:val="52"/>
     <w:rsid w:val="00D07B4E"/>
     <w:rPr>
@@ -17926,7 +17938,7 @@
   </w:style>
   <w:style w:type="table" w:customStyle="1" w:styleId="TabeladeGrade3-nfase31">
     <w:name w:val="Tabela de Grade 3 - Ênfase 31"/>
-    <w:basedOn w:val="TableNormal"/>
+    <w:basedOn w:val="Tabelanormal"/>
     <w:uiPriority w:val="48"/>
     <w:rsid w:val="00D07B4E"/>
     <w:rPr>
@@ -18065,7 +18077,7 @@
   </w:style>
   <w:style w:type="table" w:customStyle="1" w:styleId="TabeladeGrade2-nfase31">
     <w:name w:val="Tabela de Grade 2 - Ênfase 31"/>
-    <w:basedOn w:val="TableNormal"/>
+    <w:basedOn w:val="Tabelanormal"/>
     <w:uiPriority w:val="47"/>
     <w:rsid w:val="00D07B4E"/>
     <w:rPr>
@@ -18143,7 +18155,7 @@
   </w:style>
   <w:style w:type="table" w:customStyle="1" w:styleId="TabeladeGrade1Clara-nfase31">
     <w:name w:val="Tabela de Grade 1 Clara - Ênfase 31"/>
-    <w:basedOn w:val="TableNormal"/>
+    <w:basedOn w:val="Tabelanormal"/>
     <w:uiPriority w:val="46"/>
     <w:rsid w:val="00D07B4E"/>
     <w:rPr>

</xml_diff>

<commit_message>
Pequenos ajustes da documentação
</commit_message>
<xml_diff>
--- a/Documentação Sistema 1.1.docx
+++ b/Documentação Sistema 1.1.docx
@@ -4032,28 +4032,6 @@
           </w:p>
         </w:tc>
       </w:tr>
-    </w:tbl>
-    <w:p>
-      <w:pPr>
-        <w:suppressAutoHyphens/>
-        <w:ind w:right="141"/>
-        <w:jc w:val="both"/>
-        <w:rPr>
-          <w:b/>
-          <w:sz w:val="22"/>
-          <w:szCs w:val="22"/>
-        </w:rPr>
-      </w:pPr>
-    </w:p>
-    <w:p/>
-    <w:p>
-      <w:pPr>
-        <w:pStyle w:val="Ttulo1"/>
-      </w:pPr>
-      <w:bookmarkStart w:id="37" w:name="_Toc432543244"/>
-      <w:r>
-        <w:t>Requisitos não-funcionais</w:t>
-      </w:r>
       <w:bookmarkEnd w:id="25"/>
       <w:bookmarkEnd w:id="26"/>
       <w:bookmarkEnd w:id="27"/>
@@ -4062,239 +4040,8 @@
       <w:bookmarkEnd w:id="30"/>
       <w:bookmarkEnd w:id="31"/>
       <w:bookmarkEnd w:id="32"/>
-      <w:bookmarkEnd w:id="37"/>
-    </w:p>
+    </w:tbl>
     <w:p/>
-    <w:p>
-      <w:pPr>
-        <w:pStyle w:val="Requisito"/>
-        <w:rPr>
-          <w:i/>
-          <w:color w:val="0000FF"/>
-        </w:rPr>
-      </w:pPr>
-      <w:bookmarkStart w:id="38" w:name="_Toc467473457"/>
-      <w:bookmarkStart w:id="39" w:name="_Toc467474004"/>
-      <w:bookmarkStart w:id="40" w:name="_Toc467477743"/>
-      <w:bookmarkStart w:id="41" w:name="_Toc467494889"/>
-      <w:bookmarkStart w:id="42" w:name="_Toc467495255"/>
-      <w:bookmarkStart w:id="43" w:name="_Toc468086061"/>
-      <w:bookmarkStart w:id="44" w:name="_Toc497726452"/>
-      <w:bookmarkStart w:id="45" w:name="_Toc497896609"/>
-      <w:bookmarkStart w:id="46" w:name="_Toc379807205"/>
-      <w:bookmarkStart w:id="47" w:name="_Toc432543245"/>
-      <w:r>
-        <w:t>[NF001]</w:t>
-      </w:r>
-      <w:bookmarkEnd w:id="38"/>
-      <w:bookmarkEnd w:id="39"/>
-      <w:bookmarkEnd w:id="40"/>
-      <w:bookmarkEnd w:id="41"/>
-      <w:bookmarkEnd w:id="42"/>
-      <w:bookmarkEnd w:id="43"/>
-      <w:r>
-        <w:rPr>
-          <w:i/>
-        </w:rPr>
-        <w:t xml:space="preserve"> </w:t>
-      </w:r>
-      <w:bookmarkEnd w:id="44"/>
-      <w:bookmarkEnd w:id="45"/>
-      <w:r>
-        <w:rPr>
-          <w:iCs/>
-        </w:rPr>
-        <w:t>Usabilidade</w:t>
-      </w:r>
-      <w:bookmarkEnd w:id="46"/>
-      <w:bookmarkEnd w:id="47"/>
-    </w:p>
-    <w:p>
-      <w:pPr>
-        <w:pStyle w:val="Corpodetexto3"/>
-        <w:rPr>
-          <w:color w:val="auto"/>
-        </w:rPr>
-      </w:pPr>
-      <w:r>
-        <w:rPr>
-          <w:color w:val="auto"/>
-        </w:rPr>
-        <w:t xml:space="preserve">A interface com o usuário é de vital importância para o sucesso do sistema. Principalmente por ser um sistema que </w:t>
-      </w:r>
-      <w:r>
-        <w:rPr>
-          <w:color w:val="auto"/>
-        </w:rPr>
-        <w:t>pode</w:t>
-      </w:r>
-      <w:r>
-        <w:rPr>
-          <w:color w:val="auto"/>
-        </w:rPr>
-        <w:t xml:space="preserve"> ser utilizado diariamente, o usuário </w:t>
-      </w:r>
-      <w:r>
-        <w:rPr>
-          <w:color w:val="auto"/>
-        </w:rPr>
-        <w:t>deverá em pouco</w:t>
-      </w:r>
-      <w:r>
-        <w:rPr>
-          <w:color w:val="auto"/>
-        </w:rPr>
-        <w:t xml:space="preserve"> tempo aprender como utilizar o sistema.</w:t>
-      </w:r>
-    </w:p>
-    <w:p>
-      <w:pPr>
-        <w:pStyle w:val="Corpodetexto3"/>
-        <w:rPr>
-          <w:color w:val="auto"/>
-        </w:rPr>
-      </w:pPr>
-      <w:r>
-        <w:rPr>
-          <w:color w:val="auto"/>
-        </w:rPr>
-        <w:t>O sistema terá uma interface amigável ao usuário primário sem se tornar cansativa</w:t>
-      </w:r>
-      <w:r>
-        <w:rPr>
-          <w:color w:val="auto"/>
-        </w:rPr>
-        <w:t xml:space="preserve"> aos usuários mais experientes, de forma Responsiva e leve.</w:t>
-      </w:r>
-    </w:p>
-    <w:tbl>
-      <w:tblPr>
-        <w:tblW w:w="0" w:type="auto"/>
-        <w:tblLayout w:type="fixed"/>
-        <w:tblLook w:val="0000" w:firstRow="0" w:lastRow="0" w:firstColumn="0" w:lastColumn="0" w:noHBand="0" w:noVBand="0"/>
-      </w:tblPr>
-      <w:tblGrid>
-        <w:gridCol w:w="1809"/>
-        <w:gridCol w:w="426"/>
-        <w:gridCol w:w="1984"/>
-        <w:gridCol w:w="425"/>
-        <w:gridCol w:w="1985"/>
-        <w:gridCol w:w="425"/>
-        <w:gridCol w:w="1381"/>
-      </w:tblGrid>
-      <w:tr>
-        <w:tc>
-          <w:tcPr>
-            <w:tcW w:w="1809" w:type="dxa"/>
-          </w:tcPr>
-          <w:p>
-            <w:pPr>
-              <w:spacing w:before="240" w:after="240"/>
-            </w:pPr>
-            <w:r>
-              <w:rPr>
-                <w:b/>
-              </w:rPr>
-              <w:t>Prioridade</w:t>
-            </w:r>
-            <w:r>
-              <w:t>:</w:t>
-            </w:r>
-          </w:p>
-        </w:tc>
-        <w:tc>
-          <w:tcPr>
-            <w:tcW w:w="426" w:type="dxa"/>
-          </w:tcPr>
-          <w:p>
-            <w:pPr>
-              <w:spacing w:before="240" w:after="240"/>
-              <w:jc w:val="right"/>
-            </w:pPr>
-            <w:r>
-              <w:sym w:font="Wingdings" w:char="F06E"/>
-            </w:r>
-          </w:p>
-        </w:tc>
-        <w:tc>
-          <w:tcPr>
-            <w:tcW w:w="1984" w:type="dxa"/>
-          </w:tcPr>
-          <w:p>
-            <w:pPr>
-              <w:spacing w:before="240" w:after="240"/>
-              <w:ind w:left="-108"/>
-            </w:pPr>
-            <w:r>
-              <w:t>Essencial</w:t>
-            </w:r>
-          </w:p>
-        </w:tc>
-        <w:tc>
-          <w:tcPr>
-            <w:tcW w:w="425" w:type="dxa"/>
-          </w:tcPr>
-          <w:p>
-            <w:pPr>
-              <w:spacing w:before="240" w:after="240"/>
-              <w:jc w:val="right"/>
-            </w:pPr>
-            <w:r>
-              <w:sym w:font="Wingdings" w:char="F0A8"/>
-            </w:r>
-          </w:p>
-        </w:tc>
-        <w:tc>
-          <w:tcPr>
-            <w:tcW w:w="1985" w:type="dxa"/>
-          </w:tcPr>
-          <w:p>
-            <w:pPr>
-              <w:spacing w:before="240" w:after="240"/>
-              <w:ind w:left="-108"/>
-            </w:pPr>
-            <w:r>
-              <w:t>Importante</w:t>
-            </w:r>
-          </w:p>
-        </w:tc>
-        <w:tc>
-          <w:tcPr>
-            <w:tcW w:w="425" w:type="dxa"/>
-          </w:tcPr>
-          <w:p>
-            <w:pPr>
-              <w:spacing w:before="240" w:after="240"/>
-              <w:jc w:val="right"/>
-            </w:pPr>
-            <w:r>
-              <w:sym w:font="Wingdings" w:char="F0A8"/>
-            </w:r>
-          </w:p>
-        </w:tc>
-        <w:tc>
-          <w:tcPr>
-            <w:tcW w:w="1381" w:type="dxa"/>
-          </w:tcPr>
-          <w:p>
-            <w:pPr>
-              <w:spacing w:before="240" w:after="240"/>
-              <w:ind w:left="-108"/>
-            </w:pPr>
-            <w:r>
-              <w:t>Desejável</w:t>
-            </w:r>
-          </w:p>
-        </w:tc>
-      </w:tr>
-    </w:tbl>
-    <w:p>
-      <w:pPr>
-        <w:rPr>
-          <w:color w:val="0000FF"/>
-        </w:rPr>
-      </w:pPr>
-    </w:p>
     <w:p>
       <w:pPr>
         <w:pStyle w:val="Ttulo1"/>
@@ -4456,7 +4203,6 @@
         </w:rPr>
       </w:pPr>
       <w:r>
-        <w:lastRenderedPageBreak/>
         <w:t>Página Inicial após primeira alteração</w:t>
       </w:r>
     </w:p>
@@ -4709,7 +4455,6 @@
         </w:rPr>
       </w:pPr>
       <w:r>
-        <w:lastRenderedPageBreak/>
         <w:t>Página 4</w:t>
       </w:r>
     </w:p>

</xml_diff>